<commit_message>
coping statements to application form
</commit_message>
<xml_diff>
--- a/CEHlandSurface/Application Form - Standard (NERC).docx
+++ b/CEHlandSurface/Application Form - Standard (NERC).docx
@@ -35,22 +35,6 @@
         <w:t>NERC Application Form</w:t>
       </w:r>
     </w:p>
-    <w:p>
-      <w:pPr>
-        <w:pStyle w:val="NoSpacing"/>
-        <w:rPr>
-          <w:rFonts w:ascii="Arial" w:hAnsi="Arial" w:cs="Arial"/>
-          <w:b/>
-          <w:b/>
-        </w:rPr>
-      </w:pPr>
-      <w:r>
-        <w:rPr>
-          <w:rFonts w:cs="Arial" w:ascii="Arial" w:hAnsi="Arial"/>
-          <w:b/>
-        </w:rPr>
-      </w:r>
-    </w:p>
     <w:tbl>
       <w:tblPr>
         <w:tblW w:w="10750" w:type="dxa"/>
@@ -218,19 +202,6 @@
                 <w:rFonts w:cs="Arial" w:ascii="Arial" w:hAnsi="Arial"/>
               </w:rPr>
               <w:t>CVs are only accepted as part of the application process if requested in the "how to apply" section of the job posting.  CVs submitted without request will not be considered.</w:t>
-            </w:r>
-          </w:p>
-          <w:p>
-            <w:pPr>
-              <w:pStyle w:val="NoSpacing"/>
-              <w:rPr>
-                <w:rFonts w:ascii="Arial" w:hAnsi="Arial" w:cs="Arial"/>
-              </w:rPr>
-            </w:pPr>
-            <w:r>
-              <w:rPr>
-                <w:rFonts w:cs="Arial" w:ascii="Arial" w:hAnsi="Arial"/>
-              </w:rPr>
             </w:r>
           </w:p>
         </w:tc>
@@ -781,22 +752,6 @@
               <w:t>Current /Most Recent Employer</w:t>
             </w:r>
           </w:p>
-          <w:p>
-            <w:pPr>
-              <w:pStyle w:val="NoSpacing"/>
-              <w:rPr>
-                <w:rFonts w:ascii="Arial" w:hAnsi="Arial" w:cs="Arial"/>
-                <w:b/>
-                <w:b/>
-              </w:rPr>
-            </w:pPr>
-            <w:r>
-              <w:rPr>
-                <w:rFonts w:cs="Arial" w:ascii="Arial" w:hAnsi="Arial"/>
-                <w:b/>
-              </w:rPr>
-            </w:r>
-          </w:p>
         </w:tc>
       </w:tr>
       <w:tr>
@@ -1268,23 +1223,12 @@
               <w:t>Simulating the impacts of future climate change on, vegetation-fire interactions using a coupled dynamic global vegetation model (DGVM).</w:t>
             </w:r>
           </w:p>
-          <w:p>
-            <w:pPr>
-              <w:pStyle w:val="NoSpacing"/>
-              <w:rPr>
-                <w:rFonts w:ascii="Arial" w:hAnsi="Arial" w:cs="Arial"/>
-              </w:rPr>
-            </w:pPr>
-            <w:r>
-              <w:rPr>
-                <w:rFonts w:cs="Arial" w:ascii="Arial" w:hAnsi="Arial"/>
-              </w:rPr>
-            </w:r>
-          </w:p>
         </w:tc>
       </w:tr>
       <w:tr>
-        <w:trPr/>
+        <w:trPr>
+          <w:trHeight w:val="127" w:hRule="atLeast"/>
+        </w:trPr>
         <w:tc>
           <w:tcPr>
             <w:tcW w:w="10692" w:type="dxa"/>
@@ -1316,23 +1260,7 @@
                 <w:rFonts w:cs="Arial" w:ascii="Arial" w:hAnsi="Arial"/>
                 <w:b/>
               </w:rPr>
-              <w:t>Previous Employers</w:t>
-            </w:r>
-          </w:p>
-          <w:p>
-            <w:pPr>
-              <w:pStyle w:val="NoSpacing"/>
-              <w:rPr>
-                <w:rFonts w:ascii="Arial" w:hAnsi="Arial" w:cs="Arial"/>
-                <w:b/>
-                <w:b/>
-              </w:rPr>
-            </w:pPr>
-            <w:r>
-              <w:rPr>
-                <w:rFonts w:cs="Arial" w:ascii="Arial" w:hAnsi="Arial"/>
-                <w:b/>
-              </w:rPr>
+              <w:t>Previous Employer</w:t>
             </w:r>
           </w:p>
         </w:tc>
@@ -1833,66 +1761,6 @@
         </w:tc>
       </w:tr>
     </w:tbl>
-    <w:p>
-      <w:pPr>
-        <w:pStyle w:val="Normal"/>
-        <w:spacing w:lineRule="auto" w:line="240" w:before="0" w:after="0"/>
-        <w:rPr>
-          <w:rFonts w:ascii="Times New Roman" w:hAnsi="Times New Roman" w:eastAsia="Times New Roman" w:cs="Times New Roman"/>
-          <w:sz w:val="24"/>
-          <w:szCs w:val="24"/>
-          <w:lang w:eastAsia="en-GB"/>
-        </w:rPr>
-      </w:pPr>
-      <w:r>
-        <w:rPr>
-          <w:rFonts w:eastAsia="Times New Roman" w:cs="Times New Roman" w:ascii="Times New Roman" w:hAnsi="Times New Roman"/>
-          <w:sz w:val="24"/>
-          <w:szCs w:val="24"/>
-          <w:lang w:eastAsia="en-GB"/>
-        </w:rPr>
-      </w:r>
-    </w:p>
-    <w:p>
-      <w:pPr>
-        <w:pStyle w:val="Normal"/>
-        <w:spacing w:lineRule="auto" w:line="240" w:before="0" w:after="0"/>
-        <w:rPr>
-          <w:rFonts w:ascii="Times New Roman" w:hAnsi="Times New Roman" w:eastAsia="Times New Roman" w:cs="Times New Roman"/>
-          <w:sz w:val="24"/>
-          <w:szCs w:val="24"/>
-          <w:lang w:eastAsia="en-GB"/>
-        </w:rPr>
-      </w:pPr>
-      <w:r>
-        <w:rPr>
-          <w:rFonts w:eastAsia="Times New Roman" w:cs="Times New Roman" w:ascii="Times New Roman" w:hAnsi="Times New Roman"/>
-          <w:sz w:val="24"/>
-          <w:szCs w:val="24"/>
-          <w:lang w:eastAsia="en-GB"/>
-        </w:rPr>
-      </w:r>
-    </w:p>
-    <w:p>
-      <w:pPr>
-        <w:pStyle w:val="Normal"/>
-        <w:spacing w:lineRule="auto" w:line="240" w:before="0" w:after="0"/>
-        <w:rPr>
-          <w:rFonts w:ascii="Times New Roman" w:hAnsi="Times New Roman" w:eastAsia="Times New Roman" w:cs="Times New Roman"/>
-          <w:sz w:val="24"/>
-          <w:szCs w:val="24"/>
-          <w:lang w:eastAsia="en-GB"/>
-        </w:rPr>
-      </w:pPr>
-      <w:r>
-        <w:rPr>
-          <w:rFonts w:eastAsia="Times New Roman" w:cs="Times New Roman" w:ascii="Times New Roman" w:hAnsi="Times New Roman"/>
-          <w:sz w:val="24"/>
-          <w:szCs w:val="24"/>
-          <w:lang w:eastAsia="en-GB"/>
-        </w:rPr>
-      </w:r>
-    </w:p>
     <w:p>
       <w:pPr>
         <w:pStyle w:val="Normal"/>
@@ -4099,7 +3967,9 @@
           <w:p>
             <w:pPr>
               <w:pStyle w:val="Normal"/>
-              <w:spacing w:before="0" w:after="200"/>
+              <w:widowControl/>
+              <w:bidi w:val="0"/>
+              <w:spacing w:lineRule="auto" w:line="276" w:before="0" w:after="200"/>
               <w:rPr/>
             </w:pPr>
             <w:r>
@@ -4168,7 +4038,9 @@
           <w:p>
             <w:pPr>
               <w:pStyle w:val="Normal"/>
-              <w:spacing w:before="0" w:after="200"/>
+              <w:widowControl/>
+              <w:bidi w:val="0"/>
+              <w:spacing w:lineRule="auto" w:line="276" w:before="0" w:after="200"/>
               <w:rPr/>
             </w:pPr>
             <w:r>
@@ -4179,51 +4051,6 @@
         </w:tc>
       </w:tr>
     </w:tbl>
-    <w:p>
-      <w:pPr>
-        <w:pStyle w:val="TextBody"/>
-        <w:rPr/>
-      </w:pPr>
-      <w:r>
-        <w:rPr/>
-      </w:r>
-    </w:p>
-    <w:p>
-      <w:pPr>
-        <w:pStyle w:val="TextBody"/>
-        <w:rPr/>
-      </w:pPr>
-      <w:r>
-        <w:rPr/>
-      </w:r>
-    </w:p>
-    <w:p>
-      <w:pPr>
-        <w:pStyle w:val="TextBody"/>
-        <w:rPr/>
-      </w:pPr>
-      <w:r>
-        <w:rPr/>
-      </w:r>
-    </w:p>
-    <w:p>
-      <w:pPr>
-        <w:pStyle w:val="TextBody"/>
-        <w:rPr/>
-      </w:pPr>
-      <w:r>
-        <w:rPr/>
-      </w:r>
-    </w:p>
-    <w:p>
-      <w:pPr>
-        <w:pStyle w:val="TextBody"/>
-        <w:rPr/>
-      </w:pPr>
-      <w:r>
-        <w:rPr/>
-      </w:r>
-    </w:p>
     <w:p>
       <w:pPr>
         <w:pStyle w:val="TextBody"/>
@@ -5216,6 +5043,72 @@
               <w:left w:w="103" w:type="dxa"/>
             </w:tcMar>
           </w:tcPr>
+          <w:p>
+            <w:pPr>
+              <w:pStyle w:val="Normal"/>
+              <w:snapToGrid w:val="false"/>
+              <w:spacing w:lineRule="auto" w:line="240" w:before="0" w:after="0"/>
+              <w:rPr>
+                <w:rFonts w:ascii="Arial" w:hAnsi="Arial" w:eastAsia="Times New Roman" w:cs="Arial"/>
+                <w:b w:val="false"/>
+                <w:b w:val="false"/>
+                <w:bCs w:val="false"/>
+                <w:lang w:eastAsia="en-GB"/>
+              </w:rPr>
+            </w:pPr>
+            <w:r>
+              <w:rPr>
+                <w:rFonts w:eastAsia="Times New Roman" w:cs="Arial" w:ascii="Arial" w:hAnsi="Arial"/>
+                <w:b w:val="false"/>
+                <w:bCs w:val="false"/>
+                <w:lang w:eastAsia="en-GB"/>
+              </w:rPr>
+            </w:r>
+          </w:p>
+          <w:p>
+            <w:pPr>
+              <w:pStyle w:val="Normal"/>
+              <w:snapToGrid w:val="false"/>
+              <w:spacing w:lineRule="auto" w:line="240" w:before="0" w:after="0"/>
+              <w:rPr>
+                <w:rFonts w:ascii="Arial" w:hAnsi="Arial" w:eastAsia="Times New Roman" w:cs="Arial"/>
+                <w:b w:val="false"/>
+                <w:b w:val="false"/>
+                <w:bCs w:val="false"/>
+                <w:lang w:eastAsia="en-GB"/>
+              </w:rPr>
+            </w:pPr>
+            <w:r>
+              <w:rPr>
+                <w:rFonts w:eastAsia="Times New Roman" w:cs="Arial" w:ascii="Arial" w:hAnsi="Arial"/>
+                <w:b w:val="false"/>
+                <w:bCs w:val="false"/>
+                <w:lang w:eastAsia="en-GB"/>
+              </w:rPr>
+            </w:r>
+          </w:p>
+          <w:p>
+            <w:pPr>
+              <w:pStyle w:val="Normal"/>
+              <w:snapToGrid w:val="false"/>
+              <w:spacing w:lineRule="auto" w:line="240" w:before="0" w:after="0"/>
+              <w:rPr>
+                <w:rFonts w:ascii="Arial" w:hAnsi="Arial" w:eastAsia="Times New Roman" w:cs="Arial"/>
+                <w:b w:val="false"/>
+                <w:b w:val="false"/>
+                <w:bCs w:val="false"/>
+                <w:lang w:eastAsia="en-GB"/>
+              </w:rPr>
+            </w:pPr>
+            <w:r>
+              <w:rPr>
+                <w:rFonts w:eastAsia="Times New Roman" w:cs="Arial" w:ascii="Arial" w:hAnsi="Arial"/>
+                <w:b w:val="false"/>
+                <w:bCs w:val="false"/>
+                <w:lang w:eastAsia="en-GB"/>
+              </w:rPr>
+            </w:r>
+          </w:p>
           <w:p>
             <w:pPr>
               <w:pStyle w:val="Normal"/>
@@ -5832,97 +5725,559 @@
           </w:tcPr>
           <w:p>
             <w:pPr>
-              <w:pStyle w:val="Normal"/>
-              <w:snapToGrid w:val="false"/>
-              <w:spacing w:lineRule="auto" w:line="240" w:before="0" w:after="0"/>
-              <w:rPr>
-                <w:rFonts w:ascii="Arial" w:hAnsi="Arial" w:eastAsia="Times New Roman" w:cs="Arial"/>
-                <w:b/>
-                <w:b/>
-                <w:lang w:eastAsia="en-GB"/>
-              </w:rPr>
-            </w:pPr>
-            <w:r>
-              <w:rPr>
-                <w:rFonts w:eastAsia="Times New Roman" w:cs="Arial" w:ascii="Arial" w:hAnsi="Arial"/>
-                <w:b/>
-                <w:lang w:eastAsia="en-GB"/>
-              </w:rPr>
-            </w:r>
-          </w:p>
-          <w:p>
-            <w:pPr>
-              <w:pStyle w:val="Normal"/>
-              <w:spacing w:lineRule="auto" w:line="240" w:before="0" w:after="0"/>
-              <w:rPr>
-                <w:rFonts w:ascii="Arial" w:hAnsi="Arial" w:eastAsia="Times New Roman" w:cs="Arial"/>
-                <w:b/>
-                <w:b/>
-                <w:lang w:eastAsia="en-GB"/>
-              </w:rPr>
-            </w:pPr>
-            <w:r>
-              <w:rPr>
-                <w:rFonts w:eastAsia="Times New Roman" w:cs="Arial" w:ascii="Arial" w:hAnsi="Arial"/>
-                <w:b/>
-                <w:lang w:eastAsia="en-GB"/>
-              </w:rPr>
-            </w:r>
-          </w:p>
-          <w:p>
-            <w:pPr>
-              <w:pStyle w:val="Normal"/>
-              <w:spacing w:lineRule="auto" w:line="240" w:before="0" w:after="0"/>
-              <w:rPr>
-                <w:rFonts w:ascii="Arial" w:hAnsi="Arial" w:eastAsia="Times New Roman" w:cs="Arial"/>
-                <w:b/>
-                <w:b/>
-                <w:lang w:eastAsia="en-GB"/>
-              </w:rPr>
-            </w:pPr>
-            <w:r>
-              <w:rPr>
-                <w:rFonts w:eastAsia="Times New Roman" w:cs="Arial" w:ascii="Arial" w:hAnsi="Arial"/>
-                <w:b/>
-                <w:lang w:eastAsia="en-GB"/>
-              </w:rPr>
-            </w:r>
-          </w:p>
-          <w:p>
-            <w:pPr>
-              <w:pStyle w:val="Normal"/>
-              <w:spacing w:lineRule="auto" w:line="240" w:before="0" w:after="0"/>
-              <w:rPr>
-                <w:rFonts w:ascii="Arial" w:hAnsi="Arial" w:eastAsia="Times New Roman" w:cs="Arial"/>
-                <w:lang w:eastAsia="en-GB"/>
-              </w:rPr>
-            </w:pPr>
-            <w:r>
-              <w:rPr>
-                <w:rFonts w:eastAsia="Times New Roman" w:cs="Arial" w:ascii="Arial" w:hAnsi="Arial"/>
-                <w:lang w:eastAsia="en-GB"/>
-              </w:rPr>
+              <w:pStyle w:val="Heading3"/>
+              <w:spacing w:lineRule="auto" w:line="240" w:before="0" w:after="0"/>
+              <w:rPr>
+                <w:rFonts w:ascii="Rokkitt;Helvetica;Arial;sans-serif" w:hAnsi="Rokkitt;Helvetica;Arial;sans-serif" w:eastAsia="Times New Roman" w:cs="Arial"/>
+                <w:i/>
+                <w:caps w:val="false"/>
+                <w:smallCaps w:val="false"/>
+                <w:color w:val="222222"/>
+                <w:spacing w:val="0"/>
+                <w:sz w:val="42"/>
+                <w:lang w:eastAsia="en-GB"/>
+              </w:rPr>
+            </w:pPr>
+            <w:r>
+              <w:rPr>
+                <w:rFonts w:eastAsia="Times New Roman" w:cs="Arial" w:ascii="Rokkitt;Helvetica;Arial;sans-serif" w:hAnsi="Rokkitt;Helvetica;Arial;sans-serif"/>
+                <w:i/>
+                <w:caps w:val="false"/>
+                <w:smallCaps w:val="false"/>
+                <w:color w:val="222222"/>
+                <w:spacing w:val="0"/>
+                <w:sz w:val="42"/>
+                <w:lang w:eastAsia="en-GB"/>
+              </w:rPr>
+              <w:t>Modelling</w:t>
+            </w:r>
+          </w:p>
+          <w:p>
+            <w:pPr>
+              <w:pStyle w:val="TextBody"/>
+              <w:widowControl/>
+              <w:ind w:left="0" w:right="0" w:hanging="0"/>
+              <w:rPr/>
+            </w:pPr>
+            <w:r>
+              <w:rPr/>
+              <w:br/>
+            </w:r>
+            <w:r>
+              <w:rPr>
+                <w:rFonts w:ascii="Lato;helvetica;arial;sans-serif" w:hAnsi="Lato;helvetica;arial;sans-serif"/>
+                <w:b w:val="false"/>
+                <w:i w:val="false"/>
+                <w:caps w:val="false"/>
+                <w:smallCaps w:val="false"/>
+                <w:color w:val="222222"/>
+                <w:spacing w:val="0"/>
+                <w:sz w:val="35"/>
+              </w:rPr>
+              <w:t>I have been the lead developer on LPX - a high-complexity coupled Dynamic Vegetation Model - since 2010. LPX combines Fortran and C++ components for fast (relative to its complexity) computational times. I have recently added a shell and R interface to facilitate parallelization, and to allow outputs to be easily analysed and plotted. See </w:t>
+            </w:r>
+            <w:hyperlink r:id="rId2">
+              <w:r>
+                <w:rPr>
+                  <w:rStyle w:val="InternetLink"/>
+                  <w:rFonts w:ascii="Lato;helvetica;arial;sans-serif" w:hAnsi="Lato;helvetica;arial;sans-serif"/>
+                  <w:b w:val="false"/>
+                  <w:i w:val="false"/>
+                  <w:caps w:val="false"/>
+                  <w:smallCaps w:val="false"/>
+                  <w:strike w:val="false"/>
+                  <w:dstrike w:val="false"/>
+                  <w:spacing w:val="0"/>
+                  <w:sz w:val="35"/>
+                  <w:u w:val="none"/>
+                  <w:effect w:val="none"/>
+                </w:rPr>
+                <w:t>douglask3.github.io/LPX</w:t>
+              </w:r>
+            </w:hyperlink>
+            <w:r>
+              <w:rPr>
+                <w:caps w:val="false"/>
+                <w:smallCaps w:val="false"/>
+                <w:color w:val="222222"/>
+                <w:spacing w:val="0"/>
+              </w:rPr>
+              <w:t> </w:t>
+            </w:r>
+            <w:r>
+              <w:rPr>
+                <w:rFonts w:ascii="Lato;helvetica;arial;sans-serif" w:hAnsi="Lato;helvetica;arial;sans-serif"/>
+                <w:b w:val="false"/>
+                <w:i w:val="false"/>
+                <w:caps w:val="false"/>
+                <w:smallCaps w:val="false"/>
+                <w:color w:val="222222"/>
+                <w:spacing w:val="0"/>
+                <w:sz w:val="35"/>
+              </w:rPr>
+              <w:t>for more information. I have recently been working with the GDAY model, which I helped recode in C, and has a Python interface for output collation and analysis.</w:t>
+            </w:r>
+            <w:r>
+              <w:rPr/>
+              <w:br/>
+              <w:br/>
+            </w:r>
+            <w:r>
+              <w:rPr>
+                <w:rFonts w:ascii="Lato;helvetica;arial;sans-serif" w:hAnsi="Lato;helvetica;arial;sans-serif"/>
+                <w:b w:val="false"/>
+                <w:i w:val="false"/>
+                <w:caps w:val="false"/>
+                <w:smallCaps w:val="false"/>
+                <w:color w:val="222222"/>
+                <w:spacing w:val="0"/>
+                <w:sz w:val="35"/>
+              </w:rPr>
+              <w:t>I have attended training courses on code structure and parallel processing techniques for solving complex computational problems on an HPC platform. I have applied the programming principles these courses introduced to a number of my projects (e.g. see http://douglask3.github.io/firemip for my latest project)</w:t>
+            </w:r>
+          </w:p>
+          <w:p>
+            <w:pPr>
+              <w:pStyle w:val="Heading3"/>
+              <w:widowControl/>
+              <w:pBdr/>
+              <w:spacing w:before="0" w:after="0"/>
+              <w:ind w:left="30" w:right="0" w:hanging="0"/>
+              <w:rPr>
+                <w:rFonts w:ascii="Rokkitt;Helvetica;Arial;sans-serif" w:hAnsi="Rokkitt;Helvetica;Arial;sans-serif"/>
+                <w:i/>
+                <w:caps w:val="false"/>
+                <w:smallCaps w:val="false"/>
+                <w:color w:val="222222"/>
+                <w:spacing w:val="0"/>
+                <w:sz w:val="42"/>
+              </w:rPr>
+            </w:pPr>
+            <w:r>
+              <w:rPr>
+                <w:rFonts w:ascii="Rokkitt;Helvetica;Arial;sans-serif" w:hAnsi="Rokkitt;Helvetica;Arial;sans-serif"/>
+                <w:i/>
+                <w:caps w:val="false"/>
+                <w:smallCaps w:val="false"/>
+                <w:color w:val="222222"/>
+                <w:spacing w:val="0"/>
+                <w:sz w:val="42"/>
+              </w:rPr>
+              <w:t>Statistical Programming</w:t>
+            </w:r>
+          </w:p>
+          <w:p>
+            <w:pPr>
+              <w:pStyle w:val="TextBody"/>
+              <w:widowControl/>
+              <w:ind w:left="0" w:right="0" w:hanging="0"/>
+              <w:rPr/>
+            </w:pPr>
+            <w:r>
+              <w:rPr/>
+              <w:br/>
+            </w:r>
+            <w:r>
+              <w:rPr>
+                <w:rFonts w:ascii="Lato;helvetica;arial;sans-serif" w:hAnsi="Lato;helvetica;arial;sans-serif"/>
+                <w:b w:val="false"/>
+                <w:i w:val="false"/>
+                <w:caps w:val="false"/>
+                <w:smallCaps w:val="false"/>
+                <w:color w:val="222222"/>
+                <w:spacing w:val="0"/>
+                <w:sz w:val="35"/>
+              </w:rPr>
+              <w:t>My research involves statistical analysis of large datasets and model outputs. Collaboration on many of my projects means I am fluent in most widely used statistical programming languages. Most of my statistical coding is in either R, Python or Matlab, but I have also performed graphical and statistical analysis using Fortran and C amongst others.</w:t>
+            </w:r>
+          </w:p>
+          <w:p>
+            <w:pPr>
+              <w:pStyle w:val="Heading3"/>
+              <w:widowControl/>
+              <w:pBdr/>
+              <w:spacing w:before="0" w:after="0"/>
+              <w:ind w:left="30" w:right="0" w:hanging="0"/>
+              <w:rPr>
+                <w:rFonts w:ascii="Rokkitt;Helvetica;Arial;sans-serif" w:hAnsi="Rokkitt;Helvetica;Arial;sans-serif"/>
+                <w:i/>
+                <w:caps w:val="false"/>
+                <w:smallCaps w:val="false"/>
+                <w:color w:val="222222"/>
+                <w:spacing w:val="0"/>
+                <w:sz w:val="42"/>
+              </w:rPr>
+            </w:pPr>
+            <w:r>
+              <w:rPr>
+                <w:rFonts w:ascii="Rokkitt;Helvetica;Arial;sans-serif" w:hAnsi="Rokkitt;Helvetica;Arial;sans-serif"/>
+                <w:i/>
+                <w:caps w:val="false"/>
+                <w:smallCaps w:val="false"/>
+                <w:color w:val="222222"/>
+                <w:spacing w:val="0"/>
+                <w:sz w:val="42"/>
+              </w:rPr>
+              <w:t>Web Design</w:t>
+            </w:r>
+          </w:p>
+          <w:p>
+            <w:pPr>
+              <w:pStyle w:val="TextBody"/>
+              <w:widowControl/>
+              <w:ind w:left="0" w:right="0" w:hanging="0"/>
+              <w:rPr/>
+            </w:pPr>
+            <w:r>
+              <w:rPr/>
+              <w:br/>
+            </w:r>
+            <w:r>
+              <w:rPr>
+                <w:rFonts w:ascii="Lato;helvetica;arial;sans-serif" w:hAnsi="Lato;helvetica;arial;sans-serif"/>
+                <w:b w:val="false"/>
+                <w:i w:val="false"/>
+                <w:caps w:val="false"/>
+                <w:smallCaps w:val="false"/>
+                <w:color w:val="222222"/>
+                <w:spacing w:val="0"/>
+                <w:sz w:val="35"/>
+              </w:rPr>
+              <w:t>In my spare time, I have developed dynamic websites using open source content management systems (such as Concrete5 and Wordpress). Also, my personal site is on a static host but is maintained using a Python based dynamic-site emulator. Developing and maintaining these sites has allowed me to become familiar with many web design software packages and fluent in HTML/CSS, PHP and Markdown. I have also linked Markdown and HTML with R and Python when sharing and presenting results from model development and analysis.</w:t>
+            </w:r>
+            <w:r>
+              <w:rPr/>
+              <w:br/>
+              <w:br/>
+            </w:r>
+            <w:r>
+              <w:rPr>
+                <w:rFonts w:ascii="Lato;helvetica;arial;sans-serif" w:hAnsi="Lato;helvetica;arial;sans-serif"/>
+                <w:b w:val="false"/>
+                <w:i w:val="false"/>
+                <w:caps w:val="false"/>
+                <w:smallCaps w:val="false"/>
+                <w:color w:val="222222"/>
+                <w:spacing w:val="0"/>
+                <w:sz w:val="35"/>
+              </w:rPr>
+              <w:t>See </w:t>
+            </w:r>
+            <w:hyperlink r:id="rId3">
+              <w:r>
+                <w:rPr>
+                  <w:rStyle w:val="InternetLink"/>
+                  <w:rFonts w:ascii="Lato;helvetica;arial;sans-serif" w:hAnsi="Lato;helvetica;arial;sans-serif"/>
+                  <w:b w:val="false"/>
+                  <w:i w:val="false"/>
+                  <w:caps w:val="false"/>
+                  <w:smallCaps w:val="false"/>
+                  <w:strike w:val="false"/>
+                  <w:dstrike w:val="false"/>
+                  <w:spacing w:val="0"/>
+                  <w:sz w:val="35"/>
+                  <w:u w:val="none"/>
+                  <w:effect w:val="none"/>
+                </w:rPr>
+                <w:t>eppingdac.com.au</w:t>
+              </w:r>
+            </w:hyperlink>
+            <w:r>
+              <w:rPr>
+                <w:rFonts w:ascii="Lato;helvetica;arial;sans-serif" w:hAnsi="Lato;helvetica;arial;sans-serif"/>
+                <w:b w:val="false"/>
+                <w:i w:val="false"/>
+                <w:caps w:val="false"/>
+                <w:smallCaps w:val="false"/>
+                <w:color w:val="222222"/>
+                <w:spacing w:val="0"/>
+                <w:sz w:val="35"/>
+              </w:rPr>
+              <w:t>, an example of a website I have developed using Concrete5 content management system and </w:t>
+            </w:r>
+            <w:hyperlink r:id="rId4">
+              <w:r>
+                <w:rPr>
+                  <w:rStyle w:val="InternetLink"/>
+                  <w:rFonts w:ascii="Lato;helvetica;arial;sans-serif" w:hAnsi="Lato;helvetica;arial;sans-serif"/>
+                  <w:b w:val="false"/>
+                  <w:i w:val="false"/>
+                  <w:caps w:val="false"/>
+                  <w:smallCaps w:val="false"/>
+                  <w:strike w:val="false"/>
+                  <w:dstrike w:val="false"/>
+                  <w:spacing w:val="0"/>
+                  <w:sz w:val="35"/>
+                  <w:u w:val="none"/>
+                  <w:effect w:val="none"/>
+                </w:rPr>
+                <w:t>douglask3.github.io </w:t>
+              </w:r>
+            </w:hyperlink>
+            <w:r>
+              <w:rPr>
+                <w:rFonts w:ascii="Lato;helvetica;arial;sans-serif" w:hAnsi="Lato;helvetica;arial;sans-serif"/>
+                <w:b w:val="false"/>
+                <w:i w:val="false"/>
+                <w:caps w:val="false"/>
+                <w:smallCaps w:val="false"/>
+                <w:color w:val="222222"/>
+                <w:spacing w:val="0"/>
+                <w:sz w:val="35"/>
+              </w:rPr>
+              <w:t>, an example of a website produced using a simple dynamic-site emulator.</w:t>
+            </w:r>
+          </w:p>
+          <w:p>
+            <w:pPr>
+              <w:pStyle w:val="TextBody"/>
+              <w:widowControl/>
+              <w:ind w:left="0" w:right="0" w:hanging="0"/>
+              <w:rPr>
+                <w:rFonts w:ascii="Lato;helvetica;arial;sans-serif" w:hAnsi="Lato;helvetica;arial;sans-serif"/>
+                <w:b w:val="false"/>
+                <w:i w:val="false"/>
+                <w:caps w:val="false"/>
+                <w:smallCaps w:val="false"/>
+                <w:color w:val="222222"/>
+                <w:spacing w:val="0"/>
+                <w:sz w:val="35"/>
+              </w:rPr>
+            </w:pPr>
+            <w:r>
+              <w:rPr/>
+            </w:r>
+          </w:p>
+          <w:p>
+            <w:pPr>
+              <w:pStyle w:val="Heading3"/>
+              <w:widowControl/>
+              <w:ind w:left="0" w:right="0" w:hanging="0"/>
+              <w:rPr>
+                <w:rFonts w:ascii="Rokkitt;Helvetica;Arial;sans-serif" w:hAnsi="Rokkitt;Helvetica;Arial;sans-serif"/>
+                <w:i/>
+                <w:caps w:val="false"/>
+                <w:smallCaps w:val="false"/>
+                <w:color w:val="222222"/>
+                <w:spacing w:val="0"/>
+                <w:sz w:val="42"/>
+              </w:rPr>
+            </w:pPr>
+            <w:r>
+              <w:rPr>
+                <w:rFonts w:ascii="Lato;helvetica;arial;sans-serif" w:hAnsi="Lato;helvetica;arial;sans-serif"/>
+                <w:b w:val="false"/>
+                <w:i w:val="false"/>
+                <w:caps w:val="false"/>
+                <w:smallCaps w:val="false"/>
+                <w:color w:val="222222"/>
+                <w:spacing w:val="0"/>
+                <w:sz w:val="35"/>
+              </w:rPr>
+              <w:t>Publishing</w:t>
+            </w:r>
+          </w:p>
+          <w:p>
+            <w:pPr>
+              <w:pStyle w:val="TextBody"/>
+              <w:widowControl/>
+              <w:spacing w:before="0" w:after="0"/>
+              <w:ind w:left="0" w:right="0" w:hanging="0"/>
+              <w:rPr/>
+            </w:pPr>
+            <w:r>
+              <w:rPr/>
+              <w:br/>
+            </w:r>
+            <w:r>
+              <w:rPr>
+                <w:rFonts w:ascii="Lato;helvetica;arial;sans-serif" w:hAnsi="Lato;helvetica;arial;sans-serif"/>
+                <w:b w:val="false"/>
+                <w:i w:val="false"/>
+                <w:caps w:val="false"/>
+                <w:smallCaps w:val="false"/>
+                <w:color w:val="222222"/>
+                <w:spacing w:val="0"/>
+                <w:sz w:val="35"/>
+              </w:rPr>
+              <w:t>As well as publishing papers, I have also written manuals, reports and newsletters using a variety of languages and software products, including (aside from standard office/open office):</w:t>
+            </w:r>
+          </w:p>
+          <w:p>
+            <w:pPr>
+              <w:pStyle w:val="TextBody"/>
+              <w:widowControl/>
+              <w:numPr>
+                <w:ilvl w:val="0"/>
+                <w:numId w:val="1"/>
+              </w:numPr>
+              <w:pBdr/>
+              <w:tabs>
+                <w:tab w:val="left" w:pos="0" w:leader="none"/>
+              </w:tabs>
+              <w:spacing w:before="0" w:after="0"/>
+              <w:ind w:left="720" w:right="0" w:hanging="283"/>
+              <w:rPr/>
+            </w:pPr>
+            <w:r>
+              <w:rPr>
+                <w:rFonts w:ascii="Lato;helvetica;arial;sans-serif" w:hAnsi="Lato;helvetica;arial;sans-serif"/>
+                <w:b w:val="false"/>
+                <w:i w:val="false"/>
+                <w:caps w:val="false"/>
+                <w:smallCaps w:val="false"/>
+                <w:color w:val="222222"/>
+                <w:spacing w:val="0"/>
+                <w:sz w:val="35"/>
+              </w:rPr>
+              <w:t>Latex - this includes my thesis, available at </w:t>
+            </w:r>
+            <w:hyperlink r:id="rId5">
+              <w:r>
+                <w:rPr>
+                  <w:rStyle w:val="InternetLink"/>
+                  <w:rFonts w:ascii="Lato;helvetica;arial;sans-serif" w:hAnsi="Lato;helvetica;arial;sans-serif"/>
+                  <w:b w:val="false"/>
+                  <w:i w:val="false"/>
+                  <w:caps w:val="false"/>
+                  <w:smallCaps w:val="false"/>
+                  <w:strike w:val="false"/>
+                  <w:dstrike w:val="false"/>
+                  <w:color w:val="222222"/>
+                  <w:spacing w:val="0"/>
+                  <w:sz w:val="35"/>
+                  <w:u w:val="none"/>
+                  <w:effect w:val="none"/>
+                </w:rPr>
+                <w:t>http://douglask3.github.io/docs/thesis.pdf</w:t>
+              </w:r>
+            </w:hyperlink>
+          </w:p>
+          <w:p>
+            <w:pPr>
+              <w:pStyle w:val="TextBody"/>
+              <w:widowControl/>
+              <w:numPr>
+                <w:ilvl w:val="0"/>
+                <w:numId w:val="2"/>
+              </w:numPr>
+              <w:pBdr/>
+              <w:tabs>
+                <w:tab w:val="left" w:pos="0" w:leader="none"/>
+              </w:tabs>
+              <w:spacing w:before="0" w:after="0"/>
+              <w:ind w:left="720" w:right="0" w:hanging="283"/>
+              <w:rPr/>
+            </w:pPr>
+            <w:r>
+              <w:rPr>
+                <w:rFonts w:ascii="Lato;helvetica;arial;sans-serif" w:hAnsi="Lato;helvetica;arial;sans-serif"/>
+                <w:b w:val="false"/>
+                <w:i w:val="false"/>
+                <w:caps w:val="false"/>
+                <w:smallCaps w:val="false"/>
+                <w:color w:val="222222"/>
+                <w:spacing w:val="0"/>
+                <w:sz w:val="35"/>
+              </w:rPr>
+              <w:t>Scribus - my running club newsletter, available at </w:t>
+            </w:r>
+            <w:hyperlink r:id="rId6">
+              <w:r>
+                <w:rPr>
+                  <w:rStyle w:val="InternetLink"/>
+                  <w:rFonts w:ascii="Lato;helvetica;arial;sans-serif" w:hAnsi="Lato;helvetica;arial;sans-serif"/>
+                  <w:b w:val="false"/>
+                  <w:i w:val="false"/>
+                  <w:caps w:val="false"/>
+                  <w:smallCaps w:val="false"/>
+                  <w:strike w:val="false"/>
+                  <w:dstrike w:val="false"/>
+                  <w:color w:val="222222"/>
+                  <w:spacing w:val="0"/>
+                  <w:sz w:val="35"/>
+                  <w:u w:val="none"/>
+                  <w:effect w:val="none"/>
+                </w:rPr>
+                <w:t>eppingdac.com.au/news-and-views/newsletter</w:t>
+              </w:r>
+            </w:hyperlink>
+          </w:p>
+          <w:p>
+            <w:pPr>
+              <w:pStyle w:val="TextBody"/>
+              <w:widowControl/>
+              <w:numPr>
+                <w:ilvl w:val="0"/>
+                <w:numId w:val="3"/>
+              </w:numPr>
+              <w:pBdr/>
+              <w:tabs>
+                <w:tab w:val="left" w:pos="0" w:leader="none"/>
+              </w:tabs>
+              <w:spacing w:before="0" w:after="0"/>
+              <w:ind w:left="720" w:right="0" w:hanging="283"/>
+              <w:rPr>
+                <w:rFonts w:ascii="Lato;helvetica;arial;sans-serif" w:hAnsi="Lato;helvetica;arial;sans-serif"/>
+                <w:b w:val="false"/>
+                <w:i w:val="false"/>
+                <w:caps w:val="false"/>
+                <w:smallCaps w:val="false"/>
+                <w:color w:val="222222"/>
+                <w:spacing w:val="0"/>
+                <w:sz w:val="35"/>
+              </w:rPr>
+            </w:pPr>
+            <w:r>
+              <w:rPr>
+                <w:rFonts w:ascii="Lato;helvetica;arial;sans-serif" w:hAnsi="Lato;helvetica;arial;sans-serif"/>
+                <w:b w:val="false"/>
+                <w:i w:val="false"/>
+                <w:caps w:val="false"/>
+                <w:smallCaps w:val="false"/>
+                <w:color w:val="222222"/>
+                <w:spacing w:val="0"/>
+                <w:sz w:val="35"/>
+              </w:rPr>
+              <w:t>Photoshop/Illustrator and GIMP (the open source equivalent). See </w:t>
+            </w:r>
+            <w:hyperlink r:id="rId7">
+              <w:r>
+                <w:rPr>
+                  <w:rStyle w:val="InternetLink"/>
+                  <w:rFonts w:ascii="Lato;helvetica;arial;sans-serif" w:hAnsi="Lato;helvetica;arial;sans-serif"/>
+                  <w:b w:val="false"/>
+                  <w:i w:val="false"/>
+                  <w:caps w:val="false"/>
+                  <w:smallCaps w:val="false"/>
+                  <w:strike w:val="false"/>
+                  <w:dstrike w:val="false"/>
+                  <w:color w:val="222222"/>
+                  <w:spacing w:val="0"/>
+                  <w:sz w:val="35"/>
+                  <w:u w:val="none"/>
+                  <w:effect w:val="none"/>
+                </w:rPr>
+                <w:t>flickr.com/doug_from_the_uk</w:t>
+              </w:r>
+            </w:hyperlink>
+            <w:r>
+              <w:rPr>
+                <w:rFonts w:ascii="Lato;helvetica;arial;sans-serif" w:hAnsi="Lato;helvetica;arial;sans-serif"/>
+                <w:b w:val="false"/>
+                <w:i w:val="false"/>
+                <w:caps w:val="false"/>
+                <w:smallCaps w:val="false"/>
+                <w:color w:val="222222"/>
+                <w:spacing w:val="0"/>
+                <w:sz w:val="35"/>
+              </w:rPr>
+              <w:t>for examples of graphical art and photo "touch ups"/manipulation.</w:t>
             </w:r>
           </w:p>
         </w:tc>
       </w:tr>
     </w:tbl>
-    <w:p>
-      <w:pPr>
-        <w:pStyle w:val="Normal"/>
-        <w:spacing w:lineRule="auto" w:line="240" w:before="0" w:after="0"/>
-        <w:rPr>
-          <w:rFonts w:ascii="Arial" w:hAnsi="Arial" w:eastAsia="Times New Roman" w:cs="Arial"/>
-          <w:lang w:eastAsia="en-GB"/>
-        </w:rPr>
-      </w:pPr>
-      <w:r>
-        <w:rPr>
-          <w:rFonts w:eastAsia="Times New Roman" w:cs="Arial" w:ascii="Arial" w:hAnsi="Arial"/>
-          <w:lang w:eastAsia="en-GB"/>
-        </w:rPr>
-      </w:r>
-    </w:p>
     <w:p>
       <w:pPr>
         <w:pStyle w:val="Normal"/>
@@ -6083,135 +6438,1445 @@
           </w:tcPr>
           <w:p>
             <w:pPr>
-              <w:pStyle w:val="Normal"/>
+              <w:pStyle w:val="Heading2"/>
               <w:snapToGrid w:val="false"/>
               <w:spacing w:lineRule="auto" w:line="240" w:before="0" w:after="0"/>
               <w:rPr>
-                <w:rFonts w:ascii="Arial" w:hAnsi="Arial" w:eastAsia="Times New Roman" w:cs="Arial"/>
-                <w:b/>
-                <w:b/>
-                <w:lang w:eastAsia="en-GB"/>
-              </w:rPr>
-            </w:pPr>
-            <w:r>
-              <w:rPr>
-                <w:rFonts w:eastAsia="Times New Roman" w:cs="Arial" w:ascii="Arial" w:hAnsi="Arial"/>
-                <w:b/>
-                <w:lang w:eastAsia="en-GB"/>
-              </w:rPr>
-            </w:r>
-          </w:p>
-          <w:p>
-            <w:pPr>
-              <w:pStyle w:val="Normal"/>
-              <w:spacing w:lineRule="auto" w:line="240" w:before="0" w:after="0"/>
-              <w:rPr>
-                <w:rFonts w:ascii="Arial" w:hAnsi="Arial" w:eastAsia="Times New Roman" w:cs="Arial"/>
-                <w:b/>
-                <w:b/>
-                <w:lang w:eastAsia="en-GB"/>
-              </w:rPr>
-            </w:pPr>
-            <w:r>
-              <w:rPr>
-                <w:rFonts w:eastAsia="Times New Roman" w:cs="Arial" w:ascii="Arial" w:hAnsi="Arial"/>
-                <w:b/>
-                <w:lang w:eastAsia="en-GB"/>
-              </w:rPr>
-            </w:r>
-          </w:p>
-          <w:p>
-            <w:pPr>
-              <w:pStyle w:val="Normal"/>
-              <w:spacing w:lineRule="auto" w:line="240" w:before="0" w:after="0"/>
-              <w:rPr>
-                <w:rFonts w:ascii="Arial" w:hAnsi="Arial" w:eastAsia="Times New Roman" w:cs="Arial"/>
-                <w:b/>
-                <w:b/>
-                <w:lang w:eastAsia="en-GB"/>
-              </w:rPr>
-            </w:pPr>
-            <w:r>
-              <w:rPr>
-                <w:rFonts w:eastAsia="Times New Roman" w:cs="Arial" w:ascii="Arial" w:hAnsi="Arial"/>
-                <w:b/>
-                <w:lang w:eastAsia="en-GB"/>
-              </w:rPr>
-            </w:r>
-          </w:p>
-          <w:p>
-            <w:pPr>
-              <w:pStyle w:val="Normal"/>
-              <w:spacing w:lineRule="auto" w:line="240" w:before="0" w:after="0"/>
-              <w:rPr>
-                <w:rFonts w:ascii="Arial" w:hAnsi="Arial" w:eastAsia="Times New Roman" w:cs="Arial"/>
-                <w:lang w:eastAsia="en-GB"/>
-              </w:rPr>
-            </w:pPr>
-            <w:r>
-              <w:rPr>
-                <w:rFonts w:eastAsia="Times New Roman" w:cs="Arial" w:ascii="Arial" w:hAnsi="Arial"/>
-                <w:lang w:eastAsia="en-GB"/>
-              </w:rPr>
-            </w:r>
-          </w:p>
-          <w:p>
-            <w:pPr>
-              <w:pStyle w:val="Normal"/>
-              <w:spacing w:lineRule="auto" w:line="240" w:before="0" w:after="0"/>
-              <w:rPr>
-                <w:rFonts w:ascii="Arial" w:hAnsi="Arial" w:eastAsia="Times New Roman" w:cs="Arial"/>
-                <w:lang w:eastAsia="en-GB"/>
-              </w:rPr>
-            </w:pPr>
-            <w:r>
-              <w:rPr>
-                <w:rFonts w:eastAsia="Times New Roman" w:cs="Arial" w:ascii="Arial" w:hAnsi="Arial"/>
-                <w:lang w:eastAsia="en-GB"/>
-              </w:rPr>
-            </w:r>
-          </w:p>
-          <w:p>
-            <w:pPr>
-              <w:pStyle w:val="Normal"/>
-              <w:spacing w:lineRule="auto" w:line="240" w:before="0" w:after="0"/>
-              <w:rPr>
-                <w:rFonts w:ascii="Arial" w:hAnsi="Arial" w:eastAsia="Times New Roman" w:cs="Arial"/>
-                <w:lang w:eastAsia="en-GB"/>
-              </w:rPr>
-            </w:pPr>
-            <w:r>
-              <w:rPr>
-                <w:rFonts w:eastAsia="Times New Roman" w:cs="Arial" w:ascii="Arial" w:hAnsi="Arial"/>
-                <w:lang w:eastAsia="en-GB"/>
-              </w:rPr>
+                <w:rFonts w:ascii="Rokkitt;Helvetica;Arial;sans-serif" w:hAnsi="Rokkitt;Helvetica;Arial;sans-serif" w:eastAsia="Times New Roman" w:cs="Arial"/>
+                <w:i w:val="false"/>
+                <w:caps w:val="false"/>
+                <w:smallCaps w:val="false"/>
+                <w:color w:val="222222"/>
+                <w:spacing w:val="0"/>
+                <w:sz w:val="51"/>
+                <w:lang w:eastAsia="en-GB"/>
+              </w:rPr>
+            </w:pPr>
+            <w:r>
+              <w:rPr>
+                <w:rFonts w:eastAsia="Times New Roman" w:cs="Arial" w:ascii="Rokkitt;Helvetica;Arial;sans-serif" w:hAnsi="Rokkitt;Helvetica;Arial;sans-serif"/>
+                <w:i w:val="false"/>
+                <w:caps w:val="false"/>
+                <w:smallCaps w:val="false"/>
+                <w:color w:val="222222"/>
+                <w:spacing w:val="0"/>
+                <w:sz w:val="51"/>
+                <w:lang w:eastAsia="en-GB"/>
+              </w:rPr>
+              <w:t>Land Processes Modelling and Data Analysis</w:t>
+            </w:r>
+          </w:p>
+          <w:p>
+            <w:pPr>
+              <w:pStyle w:val="TextBody"/>
+              <w:widowControl/>
+              <w:spacing w:before="0" w:after="0"/>
+              <w:ind w:left="0" w:right="0" w:hanging="0"/>
+              <w:rPr/>
+            </w:pPr>
+            <w:r>
+              <w:rPr/>
+              <w:br/>
+            </w:r>
+            <w:r>
+              <w:rPr>
+                <w:rFonts w:ascii="Lato;helvetica;arial;sans-serif" w:hAnsi="Lato;helvetica;arial;sans-serif"/>
+                <w:b w:val="false"/>
+                <w:i w:val="false"/>
+                <w:caps w:val="false"/>
+                <w:smallCaps w:val="false"/>
+                <w:color w:val="222222"/>
+                <w:spacing w:val="0"/>
+                <w:sz w:val="35"/>
+              </w:rPr>
+              <w:t>For my PhD, I developed an explicit iterative approach to model development in the Land Processes and eXchanges (LPX: Prentice </w:t>
+            </w:r>
+            <w:r>
+              <w:rPr>
+                <w:rFonts w:ascii="Lato;helvetica;arial;sans-serif" w:hAnsi="Lato;helvetica;arial;sans-serif"/>
+                <w:b w:val="false"/>
+                <w:i/>
+                <w:caps w:val="false"/>
+                <w:smallCaps w:val="false"/>
+                <w:color w:val="222222"/>
+                <w:spacing w:val="0"/>
+                <w:sz w:val="35"/>
+              </w:rPr>
+              <w:t>et al.</w:t>
+            </w:r>
+            <w:r>
+              <w:rPr>
+                <w:caps w:val="false"/>
+                <w:smallCaps w:val="false"/>
+                <w:color w:val="222222"/>
+                <w:spacing w:val="0"/>
+              </w:rPr>
+              <w:t> </w:t>
+            </w:r>
+            <w:r>
+              <w:rPr>
+                <w:rFonts w:ascii="Lato;helvetica;arial;sans-serif" w:hAnsi="Lato;helvetica;arial;sans-serif"/>
+                <w:b w:val="false"/>
+                <w:i w:val="false"/>
+                <w:caps w:val="false"/>
+                <w:smallCaps w:val="false"/>
+                <w:color w:val="222222"/>
+                <w:spacing w:val="0"/>
+                <w:sz w:val="35"/>
+              </w:rPr>
+              <w:t>2011; Kelley </w:t>
+            </w:r>
+            <w:r>
+              <w:rPr>
+                <w:rFonts w:ascii="Lato;helvetica;arial;sans-serif" w:hAnsi="Lato;helvetica;arial;sans-serif"/>
+                <w:b w:val="false"/>
+                <w:i/>
+                <w:caps w:val="false"/>
+                <w:smallCaps w:val="false"/>
+                <w:color w:val="222222"/>
+                <w:spacing w:val="0"/>
+                <w:sz w:val="35"/>
+              </w:rPr>
+              <w:t>et al.</w:t>
+            </w:r>
+            <w:r>
+              <w:rPr>
+                <w:caps w:val="false"/>
+                <w:smallCaps w:val="false"/>
+                <w:color w:val="222222"/>
+                <w:spacing w:val="0"/>
+              </w:rPr>
+              <w:t> </w:t>
+            </w:r>
+            <w:r>
+              <w:rPr>
+                <w:rFonts w:ascii="Lato;helvetica;arial;sans-serif" w:hAnsi="Lato;helvetica;arial;sans-serif"/>
+                <w:b w:val="false"/>
+                <w:i w:val="false"/>
+                <w:caps w:val="false"/>
+                <w:smallCaps w:val="false"/>
+                <w:color w:val="222222"/>
+                <w:spacing w:val="0"/>
+                <w:sz w:val="35"/>
+              </w:rPr>
+              <w:t>2014) Dynamic Global Vegetation Model (DGVM) (Kelley 2014), in which benchmarking against observations was used to identify areas for new data-driven model development, and then subsequently to evaluate whether the implementation of these new developments produces an overall improvement in model performance. This approach contrasts with the general tendency within the vegetation-fire modelling community to focus evaluation on new components, for example, the evaluation of fire treatments within DGVMs using only observations of burnt area and/or fire carbon fluxes. One reason for this partial approach to evaluation was the lack of a comprehensive benchmarking system (Kelley </w:t>
+            </w:r>
+            <w:r>
+              <w:rPr>
+                <w:rFonts w:ascii="Lato;helvetica;arial;sans-serif" w:hAnsi="Lato;helvetica;arial;sans-serif"/>
+                <w:b w:val="false"/>
+                <w:i/>
+                <w:caps w:val="false"/>
+                <w:smallCaps w:val="false"/>
+                <w:color w:val="222222"/>
+                <w:spacing w:val="0"/>
+                <w:sz w:val="35"/>
+              </w:rPr>
+              <w:t>et al.</w:t>
+            </w:r>
+            <w:r>
+              <w:rPr>
+                <w:caps w:val="false"/>
+                <w:smallCaps w:val="false"/>
+                <w:color w:val="222222"/>
+                <w:spacing w:val="0"/>
+              </w:rPr>
+              <w:t> </w:t>
+            </w:r>
+            <w:r>
+              <w:rPr>
+                <w:rFonts w:ascii="Lato;helvetica;arial;sans-serif" w:hAnsi="Lato;helvetica;arial;sans-serif"/>
+                <w:b w:val="false"/>
+                <w:i w:val="false"/>
+                <w:caps w:val="false"/>
+                <w:smallCaps w:val="false"/>
+                <w:color w:val="222222"/>
+                <w:spacing w:val="0"/>
+                <w:sz w:val="35"/>
+              </w:rPr>
+              <w:t>2013b). I therefore developed such a system which allows quantitative evaluation of multiple aspects of simulated land surface processes to identify specific model weaknesses, and differences between model versions, allowing assessment of the overall impact of new parameterizations. I have developed this system into a freely available statistical software package (Kelley 2015). The system is now being adopted by other modelling groups and is being used by a new Model Intercomparison Project to assess the impact of different fire modelling approaches (Hantson </w:t>
+            </w:r>
+            <w:r>
+              <w:rPr>
+                <w:rFonts w:ascii="Lato;helvetica;arial;sans-serif" w:hAnsi="Lato;helvetica;arial;sans-serif"/>
+                <w:b w:val="false"/>
+                <w:i/>
+                <w:caps w:val="false"/>
+                <w:smallCaps w:val="false"/>
+                <w:color w:val="222222"/>
+                <w:spacing w:val="0"/>
+                <w:sz w:val="35"/>
+              </w:rPr>
+              <w:t>et al.</w:t>
+            </w:r>
+            <w:r>
+              <w:rPr>
+                <w:caps w:val="false"/>
+                <w:smallCaps w:val="false"/>
+                <w:color w:val="222222"/>
+                <w:spacing w:val="0"/>
+              </w:rPr>
+              <w:t> </w:t>
+            </w:r>
+            <w:r>
+              <w:rPr>
+                <w:rFonts w:ascii="Lato;helvetica;arial;sans-serif" w:hAnsi="Lato;helvetica;arial;sans-serif"/>
+                <w:b w:val="false"/>
+                <w:i w:val="false"/>
+                <w:caps w:val="false"/>
+                <w:smallCaps w:val="false"/>
+                <w:color w:val="222222"/>
+                <w:spacing w:val="0"/>
+                <w:sz w:val="35"/>
+              </w:rPr>
+              <w:t>in prep.), and to help guide the developmental direction of the fire-vegetation modelling community (Hantson </w:t>
+            </w:r>
+            <w:r>
+              <w:rPr>
+                <w:rFonts w:ascii="Lato;helvetica;arial;sans-serif" w:hAnsi="Lato;helvetica;arial;sans-serif"/>
+                <w:b w:val="false"/>
+                <w:i/>
+                <w:caps w:val="false"/>
+                <w:smallCaps w:val="false"/>
+                <w:color w:val="222222"/>
+                <w:spacing w:val="0"/>
+                <w:sz w:val="35"/>
+              </w:rPr>
+              <w:t>et al.</w:t>
+            </w:r>
+            <w:r>
+              <w:rPr>
+                <w:rFonts w:ascii="Lato;helvetica;arial;sans-serif" w:hAnsi="Lato;helvetica;arial;sans-serif"/>
+                <w:b w:val="false"/>
+                <w:i w:val="false"/>
+                <w:caps w:val="false"/>
+                <w:smallCaps w:val="false"/>
+                <w:color w:val="222222"/>
+                <w:spacing w:val="0"/>
+                <w:sz w:val="35"/>
+              </w:rPr>
+              <w:t>2016).</w:t>
+            </w:r>
+            <w:r>
+              <w:rPr/>
+              <w:br/>
+              <w:br/>
+            </w:r>
+            <w:r>
+              <w:rPr>
+                <w:rFonts w:ascii="Lato;helvetica;arial;sans-serif" w:hAnsi="Lato;helvetica;arial;sans-serif"/>
+                <w:b w:val="false"/>
+                <w:i w:val="false"/>
+                <w:caps w:val="false"/>
+                <w:smallCaps w:val="false"/>
+                <w:color w:val="222222"/>
+                <w:spacing w:val="0"/>
+                <w:sz w:val="35"/>
+              </w:rPr>
+              <w:t>Application of this benchmarking system to LPX identified key areas of model weakness and formed the basis of model development throughout the rest of my thesis. Model development focussed on improved simulation of fire and fire-vegetation interactions (Kelley </w:t>
+            </w:r>
+            <w:r>
+              <w:rPr>
+                <w:rFonts w:ascii="Lato;helvetica;arial;sans-serif" w:hAnsi="Lato;helvetica;arial;sans-serif"/>
+                <w:b w:val="false"/>
+                <w:i/>
+                <w:caps w:val="false"/>
+                <w:smallCaps w:val="false"/>
+                <w:color w:val="222222"/>
+                <w:spacing w:val="0"/>
+                <w:sz w:val="35"/>
+              </w:rPr>
+              <w:t>et al.</w:t>
+            </w:r>
+            <w:r>
+              <w:rPr>
+                <w:caps w:val="false"/>
+                <w:smallCaps w:val="false"/>
+                <w:color w:val="222222"/>
+                <w:spacing w:val="0"/>
+              </w:rPr>
+              <w:t> </w:t>
+            </w:r>
+            <w:r>
+              <w:rPr>
+                <w:rFonts w:ascii="Lato;helvetica;arial;sans-serif" w:hAnsi="Lato;helvetica;arial;sans-serif"/>
+                <w:b w:val="false"/>
+                <w:i w:val="false"/>
+                <w:caps w:val="false"/>
+                <w:smallCaps w:val="false"/>
+                <w:color w:val="222222"/>
+                <w:spacing w:val="0"/>
+                <w:sz w:val="35"/>
+              </w:rPr>
+              <w:t>2014) including: a new lightning ignition algorithm; plant functional (PFT) and tissue type (i.e. heartwood, stem, branch, leaf/grass) dependant litter decomposition and drying schemes; parameterization of root profiles; finding and fixing coding "bugs" associated with grassland PFT competition; and incorporation of evolutionary driven adaptive bark thickness (for protection against fire) and post-disturbance resprouting traits (for recovery from fire) (Kelley </w:t>
+            </w:r>
+            <w:r>
+              <w:rPr>
+                <w:rFonts w:ascii="Lato;helvetica;arial;sans-serif" w:hAnsi="Lato;helvetica;arial;sans-serif"/>
+                <w:b w:val="false"/>
+                <w:i/>
+                <w:caps w:val="false"/>
+                <w:smallCaps w:val="false"/>
+                <w:color w:val="222222"/>
+                <w:spacing w:val="0"/>
+                <w:sz w:val="35"/>
+              </w:rPr>
+              <w:t>et al.</w:t>
+            </w:r>
+            <w:r>
+              <w:rPr>
+                <w:caps w:val="false"/>
+                <w:smallCaps w:val="false"/>
+                <w:color w:val="222222"/>
+                <w:spacing w:val="0"/>
+              </w:rPr>
+              <w:t> </w:t>
+            </w:r>
+            <w:r>
+              <w:rPr>
+                <w:rFonts w:ascii="Lato;helvetica;arial;sans-serif" w:hAnsi="Lato;helvetica;arial;sans-serif"/>
+                <w:b w:val="false"/>
+                <w:i w:val="false"/>
+                <w:caps w:val="false"/>
+                <w:smallCaps w:val="false"/>
+                <w:color w:val="222222"/>
+                <w:spacing w:val="0"/>
+                <w:sz w:val="35"/>
+              </w:rPr>
+              <w:t>2014; Harrison </w:t>
+            </w:r>
+            <w:r>
+              <w:rPr>
+                <w:rFonts w:ascii="Lato;helvetica;arial;sans-serif" w:hAnsi="Lato;helvetica;arial;sans-serif"/>
+                <w:b w:val="false"/>
+                <w:i/>
+                <w:caps w:val="false"/>
+                <w:smallCaps w:val="false"/>
+                <w:color w:val="222222"/>
+                <w:spacing w:val="0"/>
+                <w:sz w:val="35"/>
+              </w:rPr>
+              <w:t>et al.</w:t>
+            </w:r>
+            <w:r>
+              <w:rPr>
+                <w:caps w:val="false"/>
+                <w:smallCaps w:val="false"/>
+                <w:color w:val="222222"/>
+                <w:spacing w:val="0"/>
+              </w:rPr>
+              <w:t> </w:t>
+            </w:r>
+            <w:r>
+              <w:rPr>
+                <w:rFonts w:ascii="Lato;helvetica;arial;sans-serif" w:hAnsi="Lato;helvetica;arial;sans-serif"/>
+                <w:b w:val="false"/>
+                <w:i w:val="false"/>
+                <w:caps w:val="false"/>
+                <w:smallCaps w:val="false"/>
+                <w:color w:val="222222"/>
+                <w:spacing w:val="0"/>
+                <w:sz w:val="35"/>
+              </w:rPr>
+              <w:t>in prep.).</w:t>
+            </w:r>
+            <w:r>
+              <w:rPr/>
+              <w:br/>
+              <w:br/>
+            </w:r>
+            <w:r>
+              <w:rPr>
+                <w:rFonts w:ascii="Lato;helvetica;arial;sans-serif" w:hAnsi="Lato;helvetica;arial;sans-serif"/>
+                <w:b w:val="false"/>
+                <w:i w:val="false"/>
+                <w:caps w:val="false"/>
+                <w:smallCaps w:val="false"/>
+                <w:color w:val="222222"/>
+                <w:spacing w:val="0"/>
+                <w:sz w:val="35"/>
+              </w:rPr>
+              <w:t>I concluded my thesis by using the improved version of LPX to perform experiments to explore climate and CO</w:t>
+            </w:r>
+            <w:r>
+              <w:rPr>
+                <w:rFonts w:ascii="Lato;helvetica;arial;sans-serif" w:hAnsi="Lato;helvetica;arial;sans-serif"/>
+                <w:b w:val="false"/>
+                <w:i w:val="false"/>
+                <w:caps w:val="false"/>
+                <w:smallCaps w:val="false"/>
+                <w:color w:val="222222"/>
+                <w:spacing w:val="0"/>
+                <w:sz w:val="20"/>
+              </w:rPr>
+              <w:t>2</w:t>
+            </w:r>
+            <w:r>
+              <w:rPr>
+                <w:caps w:val="false"/>
+                <w:smallCaps w:val="false"/>
+                <w:color w:val="222222"/>
+                <w:spacing w:val="0"/>
+              </w:rPr>
+              <w:t> </w:t>
+            </w:r>
+            <w:r>
+              <w:rPr>
+                <w:rFonts w:ascii="Lato;helvetica;arial;sans-serif" w:hAnsi="Lato;helvetica;arial;sans-serif"/>
+                <w:b w:val="false"/>
+                <w:i w:val="false"/>
+                <w:caps w:val="false"/>
+                <w:smallCaps w:val="false"/>
+                <w:color w:val="222222"/>
+                <w:spacing w:val="0"/>
+                <w:sz w:val="35"/>
+              </w:rPr>
+              <w:t>fertilization modulated changes in vegetation dynamics by driving the model with multiple historical and reanalysis climate datasets (Prentice </w:t>
+            </w:r>
+            <w:r>
+              <w:rPr>
+                <w:rFonts w:ascii="Lato;helvetica;arial;sans-serif" w:hAnsi="Lato;helvetica;arial;sans-serif"/>
+                <w:b w:val="false"/>
+                <w:i/>
+                <w:caps w:val="false"/>
+                <w:smallCaps w:val="false"/>
+                <w:color w:val="222222"/>
+                <w:spacing w:val="0"/>
+                <w:sz w:val="35"/>
+              </w:rPr>
+              <w:t>et al.</w:t>
+            </w:r>
+            <w:r>
+              <w:rPr>
+                <w:caps w:val="false"/>
+                <w:smallCaps w:val="false"/>
+                <w:color w:val="222222"/>
+                <w:spacing w:val="0"/>
+              </w:rPr>
+              <w:t> </w:t>
+            </w:r>
+            <w:r>
+              <w:rPr>
+                <w:rFonts w:ascii="Lato;helvetica;arial;sans-serif" w:hAnsi="Lato;helvetica;arial;sans-serif"/>
+                <w:b w:val="false"/>
+                <w:i w:val="false"/>
+                <w:caps w:val="false"/>
+                <w:smallCaps w:val="false"/>
+                <w:color w:val="222222"/>
+                <w:spacing w:val="0"/>
+                <w:sz w:val="35"/>
+              </w:rPr>
+              <w:t>2011; Kelley </w:t>
+            </w:r>
+            <w:r>
+              <w:rPr>
+                <w:rFonts w:ascii="Lato;helvetica;arial;sans-serif" w:hAnsi="Lato;helvetica;arial;sans-serif"/>
+                <w:b w:val="false"/>
+                <w:i/>
+                <w:caps w:val="false"/>
+                <w:smallCaps w:val="false"/>
+                <w:color w:val="222222"/>
+                <w:spacing w:val="0"/>
+                <w:sz w:val="35"/>
+              </w:rPr>
+              <w:t>et al.</w:t>
+            </w:r>
+            <w:r>
+              <w:rPr>
+                <w:caps w:val="false"/>
+                <w:smallCaps w:val="false"/>
+                <w:color w:val="222222"/>
+                <w:spacing w:val="0"/>
+              </w:rPr>
+              <w:t> </w:t>
+            </w:r>
+            <w:r>
+              <w:rPr>
+                <w:rFonts w:ascii="Lato;helvetica;arial;sans-serif" w:hAnsi="Lato;helvetica;arial;sans-serif"/>
+                <w:b w:val="false"/>
+                <w:i w:val="false"/>
+                <w:caps w:val="false"/>
+                <w:smallCaps w:val="false"/>
+                <w:color w:val="222222"/>
+                <w:spacing w:val="0"/>
+                <w:sz w:val="35"/>
+              </w:rPr>
+              <w:t>2014), and climate model data for past (Ciais </w:t>
+            </w:r>
+            <w:r>
+              <w:rPr>
+                <w:rFonts w:ascii="Lato;helvetica;arial;sans-serif" w:hAnsi="Lato;helvetica;arial;sans-serif"/>
+                <w:b w:val="false"/>
+                <w:i/>
+                <w:caps w:val="false"/>
+                <w:smallCaps w:val="false"/>
+                <w:color w:val="222222"/>
+                <w:spacing w:val="0"/>
+                <w:sz w:val="35"/>
+              </w:rPr>
+              <w:t>et al.</w:t>
+            </w:r>
+            <w:r>
+              <w:rPr>
+                <w:caps w:val="false"/>
+                <w:smallCaps w:val="false"/>
+                <w:color w:val="222222"/>
+                <w:spacing w:val="0"/>
+              </w:rPr>
+              <w:t> </w:t>
+            </w:r>
+            <w:r>
+              <w:rPr>
+                <w:rFonts w:ascii="Lato;helvetica;arial;sans-serif" w:hAnsi="Lato;helvetica;arial;sans-serif"/>
+                <w:b w:val="false"/>
+                <w:i w:val="false"/>
+                <w:caps w:val="false"/>
+                <w:smallCaps w:val="false"/>
+                <w:color w:val="222222"/>
+                <w:spacing w:val="0"/>
+                <w:sz w:val="35"/>
+              </w:rPr>
+              <w:t>2012) and future climates (Kelley </w:t>
+            </w:r>
+            <w:r>
+              <w:rPr>
+                <w:rFonts w:ascii="Lato;helvetica;arial;sans-serif" w:hAnsi="Lato;helvetica;arial;sans-serif"/>
+                <w:b w:val="false"/>
+                <w:i/>
+                <w:caps w:val="false"/>
+                <w:smallCaps w:val="false"/>
+                <w:color w:val="222222"/>
+                <w:spacing w:val="0"/>
+                <w:sz w:val="35"/>
+              </w:rPr>
+              <w:t>&amp;</w:t>
+            </w:r>
+            <w:r>
+              <w:rPr>
+                <w:caps w:val="false"/>
+                <w:smallCaps w:val="false"/>
+                <w:color w:val="222222"/>
+                <w:spacing w:val="0"/>
+              </w:rPr>
+              <w:t> </w:t>
+            </w:r>
+            <w:r>
+              <w:rPr>
+                <w:rFonts w:ascii="Lato;helvetica;arial;sans-serif" w:hAnsi="Lato;helvetica;arial;sans-serif"/>
+                <w:b w:val="false"/>
+                <w:i w:val="false"/>
+                <w:caps w:val="false"/>
+                <w:smallCaps w:val="false"/>
+                <w:color w:val="222222"/>
+                <w:spacing w:val="0"/>
+                <w:sz w:val="35"/>
+              </w:rPr>
+              <w:t>Harrison 2014; Harrison</w:t>
+            </w:r>
+            <w:r>
+              <w:rPr>
+                <w:rFonts w:ascii="Lato;helvetica;arial;sans-serif" w:hAnsi="Lato;helvetica;arial;sans-serif"/>
+                <w:b w:val="false"/>
+                <w:i/>
+                <w:caps w:val="false"/>
+                <w:smallCaps w:val="false"/>
+                <w:color w:val="222222"/>
+                <w:spacing w:val="0"/>
+                <w:sz w:val="35"/>
+              </w:rPr>
+              <w:t>&amp;</w:t>
+            </w:r>
+            <w:r>
+              <w:rPr>
+                <w:caps w:val="false"/>
+                <w:smallCaps w:val="false"/>
+                <w:color w:val="222222"/>
+                <w:spacing w:val="0"/>
+              </w:rPr>
+              <w:t> </w:t>
+            </w:r>
+            <w:r>
+              <w:rPr>
+                <w:rFonts w:ascii="Lato;helvetica;arial;sans-serif" w:hAnsi="Lato;helvetica;arial;sans-serif"/>
+                <w:b w:val="false"/>
+                <w:i w:val="false"/>
+                <w:caps w:val="false"/>
+                <w:smallCaps w:val="false"/>
+                <w:color w:val="222222"/>
+                <w:spacing w:val="0"/>
+                <w:sz w:val="35"/>
+              </w:rPr>
+              <w:t>Kelley submitted). Recent work on simulating future land-surface processes provides the best example of managing large and complex datasets. Here, I initially drove LPX with detrended historic climate data, pre-industrial land use and atmospheric CO</w:t>
+            </w:r>
+            <w:r>
+              <w:rPr>
+                <w:rFonts w:ascii="Lato;helvetica;arial;sans-serif" w:hAnsi="Lato;helvetica;arial;sans-serif"/>
+                <w:b w:val="false"/>
+                <w:i w:val="false"/>
+                <w:caps w:val="false"/>
+                <w:smallCaps w:val="false"/>
+                <w:color w:val="222222"/>
+                <w:spacing w:val="0"/>
+                <w:sz w:val="20"/>
+              </w:rPr>
+              <w:t>2</w:t>
+            </w:r>
+            <w:r>
+              <w:rPr>
+                <w:caps w:val="false"/>
+                <w:smallCaps w:val="false"/>
+                <w:color w:val="222222"/>
+                <w:spacing w:val="0"/>
+              </w:rPr>
+              <w:t> </w:t>
+            </w:r>
+            <w:r>
+              <w:rPr>
+                <w:rFonts w:ascii="Lato;helvetica;arial;sans-serif" w:hAnsi="Lato;helvetica;arial;sans-serif"/>
+                <w:b w:val="false"/>
+                <w:i w:val="false"/>
+                <w:caps w:val="false"/>
+                <w:smallCaps w:val="false"/>
+                <w:color w:val="222222"/>
+                <w:spacing w:val="0"/>
+                <w:sz w:val="35"/>
+              </w:rPr>
+              <w:t>concentrations in order to spin-up the model. I then used historic climate, land use and atmospheric CO</w:t>
+            </w:r>
+            <w:r>
+              <w:rPr>
+                <w:rFonts w:ascii="Lato;helvetica;arial;sans-serif" w:hAnsi="Lato;helvetica;arial;sans-serif"/>
+                <w:b w:val="false"/>
+                <w:i w:val="false"/>
+                <w:caps w:val="false"/>
+                <w:smallCaps w:val="false"/>
+                <w:color w:val="222222"/>
+                <w:spacing w:val="0"/>
+                <w:sz w:val="20"/>
+              </w:rPr>
+              <w:t>2</w:t>
+            </w:r>
+            <w:r>
+              <w:rPr>
+                <w:caps w:val="false"/>
+                <w:smallCaps w:val="false"/>
+                <w:color w:val="222222"/>
+                <w:spacing w:val="0"/>
+              </w:rPr>
+              <w:t> </w:t>
+            </w:r>
+            <w:r>
+              <w:rPr>
+                <w:rFonts w:ascii="Lato;helvetica;arial;sans-serif" w:hAnsi="Lato;helvetica;arial;sans-serif"/>
+                <w:b w:val="false"/>
+                <w:i w:val="false"/>
+                <w:caps w:val="false"/>
+                <w:smallCaps w:val="false"/>
+                <w:color w:val="222222"/>
+                <w:spacing w:val="0"/>
+                <w:sz w:val="35"/>
+              </w:rPr>
+              <w:t>to drive the model up to the modern day. This then transitioned into 36 different climate realisations, based on outputs from 9 CMIP5 models, two different RCPs, and four atmospheric CO</w:t>
+            </w:r>
+            <w:r>
+              <w:rPr>
+                <w:rFonts w:ascii="Lato;helvetica;arial;sans-serif" w:hAnsi="Lato;helvetica;arial;sans-serif"/>
+                <w:b w:val="false"/>
+                <w:i w:val="false"/>
+                <w:caps w:val="false"/>
+                <w:smallCaps w:val="false"/>
+                <w:color w:val="222222"/>
+                <w:spacing w:val="0"/>
+                <w:sz w:val="20"/>
+              </w:rPr>
+              <w:t>2</w:t>
+            </w:r>
+            <w:r>
+              <w:rPr>
+                <w:caps w:val="false"/>
+                <w:smallCaps w:val="false"/>
+                <w:color w:val="222222"/>
+                <w:spacing w:val="0"/>
+              </w:rPr>
+              <w:t> </w:t>
+            </w:r>
+            <w:r>
+              <w:rPr>
+                <w:rFonts w:ascii="Lato;helvetica;arial;sans-serif" w:hAnsi="Lato;helvetica;arial;sans-serif"/>
+                <w:b w:val="false"/>
+                <w:i w:val="false"/>
+                <w:caps w:val="false"/>
+                <w:smallCaps w:val="false"/>
+                <w:color w:val="222222"/>
+                <w:spacing w:val="0"/>
+                <w:sz w:val="35"/>
+              </w:rPr>
+              <w:t>pathways. Each step involved processing and organising several GBs worth of data, and historic simulations involved model evaluation against remote sensed and ground-based observations in using the benchmarking system</w:t>
+            </w:r>
+          </w:p>
+          <w:p>
+            <w:pPr>
+              <w:pStyle w:val="TextBody"/>
+              <w:widowControl/>
+              <w:spacing w:before="0" w:after="0"/>
+              <w:ind w:left="0" w:right="0" w:hanging="0"/>
+              <w:rPr>
+                <w:rFonts w:ascii="Lato;helvetica;arial;sans-serif" w:hAnsi="Lato;helvetica;arial;sans-serif"/>
+                <w:b w:val="false"/>
+                <w:i w:val="false"/>
+                <w:caps w:val="false"/>
+                <w:smallCaps w:val="false"/>
+                <w:color w:val="222222"/>
+                <w:spacing w:val="0"/>
+                <w:sz w:val="35"/>
+              </w:rPr>
+            </w:pPr>
+            <w:r>
+              <w:rPr/>
+            </w:r>
+          </w:p>
+          <w:p>
+            <w:pPr>
+              <w:pStyle w:val="Normal"/>
+              <w:widowControl/>
+              <w:spacing w:before="0" w:after="0"/>
+              <w:ind w:left="0" w:right="0" w:hanging="0"/>
+              <w:rPr/>
+            </w:pPr>
+            <w:r>
+              <w:rPr>
+                <w:rFonts w:ascii="Lato;helvetica;arial;sans-serif" w:hAnsi="Lato;helvetica;arial;sans-serif"/>
+                <w:b w:val="false"/>
+                <w:i w:val="false"/>
+                <w:caps w:val="false"/>
+                <w:smallCaps w:val="false"/>
+                <w:color w:val="222222"/>
+                <w:spacing w:val="0"/>
+                <w:sz w:val="35"/>
+              </w:rPr>
+              <w:t>in order to justify model use. This one project, which concluded my thesis, was all initially published in Kelley </w:t>
+            </w:r>
+            <w:r>
+              <w:rPr>
+                <w:rFonts w:ascii="Lato;helvetica;arial;sans-serif" w:hAnsi="Lato;helvetica;arial;sans-serif"/>
+                <w:b w:val="false"/>
+                <w:i/>
+                <w:caps w:val="false"/>
+                <w:smallCaps w:val="false"/>
+                <w:color w:val="222222"/>
+                <w:spacing w:val="0"/>
+                <w:sz w:val="35"/>
+              </w:rPr>
+              <w:t>&amp;</w:t>
+            </w:r>
+            <w:r>
+              <w:rPr>
+                <w:rFonts w:ascii="Lato;helvetica;arial;sans-serif" w:hAnsi="Lato;helvetica;arial;sans-serif"/>
+                <w:b w:val="false"/>
+                <w:i w:val="false"/>
+                <w:caps w:val="false"/>
+                <w:smallCaps w:val="false"/>
+                <w:color w:val="222222"/>
+                <w:spacing w:val="0"/>
+                <w:sz w:val="35"/>
+              </w:rPr>
+              <w:t> Harrison (2014), but has since spawned other papers (e.g. Harrison </w:t>
+            </w:r>
+            <w:r>
+              <w:rPr>
+                <w:rFonts w:ascii="Lato;helvetica;arial;sans-serif" w:hAnsi="Lato;helvetica;arial;sans-serif"/>
+                <w:b w:val="false"/>
+                <w:i/>
+                <w:caps w:val="false"/>
+                <w:smallCaps w:val="false"/>
+                <w:color w:val="222222"/>
+                <w:spacing w:val="0"/>
+                <w:sz w:val="35"/>
+              </w:rPr>
+              <w:t>&amp;</w:t>
+            </w:r>
+            <w:r>
+              <w:rPr>
+                <w:rFonts w:ascii="Lato;helvetica;arial;sans-serif" w:hAnsi="Lato;helvetica;arial;sans-serif"/>
+                <w:b w:val="false"/>
+                <w:i w:val="false"/>
+                <w:caps w:val="false"/>
+                <w:smallCaps w:val="false"/>
+                <w:color w:val="222222"/>
+                <w:spacing w:val="0"/>
+                <w:sz w:val="35"/>
+              </w:rPr>
+              <w:t> Kelley submitted; Ukkola </w:t>
+            </w:r>
+            <w:r>
+              <w:rPr>
+                <w:rFonts w:ascii="Lato;helvetica;arial;sans-serif" w:hAnsi="Lato;helvetica;arial;sans-serif"/>
+                <w:b w:val="false"/>
+                <w:i/>
+                <w:caps w:val="false"/>
+                <w:smallCaps w:val="false"/>
+                <w:color w:val="222222"/>
+                <w:spacing w:val="0"/>
+                <w:sz w:val="35"/>
+              </w:rPr>
+              <w:t>et al.</w:t>
+            </w:r>
+            <w:r>
+              <w:rPr>
+                <w:rFonts w:ascii="Lato;helvetica;arial;sans-serif" w:hAnsi="Lato;helvetica;arial;sans-serif"/>
+                <w:b w:val="false"/>
+                <w:i w:val="false"/>
+                <w:caps w:val="false"/>
+                <w:smallCaps w:val="false"/>
+                <w:color w:val="222222"/>
+                <w:spacing w:val="0"/>
+                <w:sz w:val="35"/>
+              </w:rPr>
+              <w:t> submitted). My thesis was well received by my examiners, who consistently stated that it fell into the “top 10%” they've ever assessed.</w:t>
+              <w:br/>
+              <w:br/>
+              <w:t>I also have experience in using and developing other vegetation, climate and Earth System models. I have recently been working with the GDAY simple vegetation model, developing a way to incorporate and evaluate a number of different conceptual carbon and nitrogen allocation models (Kelley </w:t>
+            </w:r>
+            <w:r>
+              <w:rPr>
+                <w:rFonts w:ascii="Lato;helvetica;arial;sans-serif" w:hAnsi="Lato;helvetica;arial;sans-serif"/>
+                <w:b w:val="false"/>
+                <w:i/>
+                <w:caps w:val="false"/>
+                <w:smallCaps w:val="false"/>
+                <w:color w:val="222222"/>
+                <w:spacing w:val="0"/>
+                <w:sz w:val="35"/>
+              </w:rPr>
+              <w:t>et al.</w:t>
+            </w:r>
+            <w:r>
+              <w:rPr>
+                <w:rFonts w:ascii="Lato;helvetica;arial;sans-serif" w:hAnsi="Lato;helvetica;arial;sans-serif"/>
+                <w:b w:val="false"/>
+                <w:i w:val="false"/>
+                <w:caps w:val="false"/>
+                <w:smallCaps w:val="false"/>
+                <w:color w:val="222222"/>
+                <w:spacing w:val="0"/>
+                <w:sz w:val="35"/>
+              </w:rPr>
+              <w:t> in prep.). Recently, I have helped in the development of a new grassland phenology model (Whitley </w:t>
+            </w:r>
+            <w:r>
+              <w:rPr>
+                <w:rFonts w:ascii="Lato;helvetica;arial;sans-serif" w:hAnsi="Lato;helvetica;arial;sans-serif"/>
+                <w:b w:val="false"/>
+                <w:i/>
+                <w:caps w:val="false"/>
+                <w:smallCaps w:val="false"/>
+                <w:color w:val="222222"/>
+                <w:spacing w:val="0"/>
+                <w:sz w:val="35"/>
+              </w:rPr>
+              <w:t>et al.</w:t>
+            </w:r>
+            <w:r>
+              <w:rPr>
+                <w:rFonts w:ascii="Lato;helvetica;arial;sans-serif" w:hAnsi="Lato;helvetica;arial;sans-serif"/>
+                <w:b w:val="false"/>
+                <w:i w:val="false"/>
+                <w:caps w:val="false"/>
+                <w:smallCaps w:val="false"/>
+                <w:color w:val="222222"/>
+                <w:spacing w:val="0"/>
+                <w:sz w:val="35"/>
+              </w:rPr>
+              <w:t> in prep.). In the dissertation for my MSc in Earth Systems Science, I incorporated a fire model into CCDAS - a data assimilation system used to constrain physically based parameters for use in an Earth System Model framework - using land-surface satellite observations (Kelley 2008; Kaminski </w:t>
+            </w:r>
+            <w:r>
+              <w:rPr>
+                <w:rFonts w:ascii="Lato;helvetica;arial;sans-serif" w:hAnsi="Lato;helvetica;arial;sans-serif"/>
+                <w:b w:val="false"/>
+                <w:i/>
+                <w:caps w:val="false"/>
+                <w:smallCaps w:val="false"/>
+                <w:color w:val="222222"/>
+                <w:spacing w:val="0"/>
+                <w:sz w:val="35"/>
+              </w:rPr>
+              <w:t>et al.</w:t>
+            </w:r>
+            <w:r>
+              <w:rPr>
+                <w:rFonts w:ascii="Lato;helvetica;arial;sans-serif" w:hAnsi="Lato;helvetica;arial;sans-serif"/>
+                <w:b w:val="false"/>
+                <w:i w:val="false"/>
+                <w:caps w:val="false"/>
+                <w:smallCaps w:val="false"/>
+                <w:color w:val="222222"/>
+                <w:spacing w:val="0"/>
+                <w:sz w:val="35"/>
+              </w:rPr>
+              <w:t> 2013). In addition, during my Masters, I gained experience working with MITgcm General Circulation Model and the GENIE Earth System Model.</w:t>
+              <w:br/>
+              <w:br/>
+              <w:t>See my answer to "Experience in using Information Technology" above for information on programming languages and software used during the course of my research.</w:t>
+              <w:br/>
+            </w:r>
+          </w:p>
+          <w:p>
+            <w:pPr>
+              <w:pStyle w:val="Heading2"/>
+              <w:widowControl/>
+              <w:pBdr/>
+              <w:spacing w:before="0" w:after="0"/>
+              <w:ind w:left="30" w:right="0" w:hanging="0"/>
+              <w:rPr>
+                <w:rFonts w:ascii="Rokkitt;Helvetica;Arial;sans-serif" w:hAnsi="Rokkitt;Helvetica;Arial;sans-serif"/>
+                <w:i w:val="false"/>
+                <w:caps w:val="false"/>
+                <w:smallCaps w:val="false"/>
+                <w:color w:val="222222"/>
+                <w:spacing w:val="0"/>
+                <w:sz w:val="51"/>
+              </w:rPr>
+            </w:pPr>
+            <w:r>
+              <w:rPr>
+                <w:rFonts w:ascii="Rokkitt;Helvetica;Arial;sans-serif" w:hAnsi="Rokkitt;Helvetica;Arial;sans-serif"/>
+                <w:i w:val="false"/>
+                <w:caps w:val="false"/>
+                <w:smallCaps w:val="false"/>
+                <w:color w:val="222222"/>
+                <w:spacing w:val="0"/>
+                <w:sz w:val="51"/>
+              </w:rPr>
+              <w:t>Communication Skills</w:t>
+            </w:r>
+          </w:p>
+          <w:p>
+            <w:pPr>
+              <w:pStyle w:val="TextBody"/>
+              <w:widowControl/>
+              <w:spacing w:before="0" w:after="0"/>
+              <w:ind w:left="0" w:right="0" w:hanging="0"/>
+              <w:rPr/>
+            </w:pPr>
+            <w:r>
+              <w:rPr/>
+              <w:br/>
+            </w:r>
+            <w:r>
+              <w:rPr>
+                <w:rFonts w:ascii="Lato;helvetica;arial;sans-serif" w:hAnsi="Lato;helvetica;arial;sans-serif"/>
+                <w:b w:val="false"/>
+                <w:i w:val="false"/>
+                <w:caps w:val="false"/>
+                <w:smallCaps w:val="false"/>
+                <w:color w:val="222222"/>
+                <w:spacing w:val="0"/>
+                <w:sz w:val="35"/>
+              </w:rPr>
+              <w:t>I completed my PhD just over one year ago, and I have obtained 7 peer-reviewed publications – 3 of which I first authored - with a further 3 submitted and 3 near submission. One of these papers is in Nature Geoscience, and all the others are in high-impact journals for their field. Please see my attached publication list for more information.</w:t>
+            </w:r>
+            <w:r>
+              <w:rPr/>
+              <w:br/>
+              <w:br/>
+            </w:r>
+            <w:r>
+              <w:rPr>
+                <w:rFonts w:ascii="Lato;helvetica;arial;sans-serif" w:hAnsi="Lato;helvetica;arial;sans-serif"/>
+                <w:b w:val="false"/>
+                <w:i w:val="false"/>
+                <w:caps w:val="false"/>
+                <w:smallCaps w:val="false"/>
+                <w:color w:val="222222"/>
+                <w:spacing w:val="0"/>
+                <w:sz w:val="35"/>
+              </w:rPr>
+              <w:t>During my PhD, I was given the opportunity to hone my presentation skills at many group and department seminars (see attached publication list). As a result, I was awarded “best presentation” at the department's annual postgraduate conference, out of 78 other presenting students, and was awarded a travel grant to present results of projections of future vegetation composition and carbon stocks at the AGU fall meeting (Kelley </w:t>
+            </w:r>
+            <w:r>
+              <w:rPr>
+                <w:rFonts w:ascii="Lato;helvetica;arial;sans-serif" w:hAnsi="Lato;helvetica;arial;sans-serif"/>
+                <w:b w:val="false"/>
+                <w:i/>
+                <w:caps w:val="false"/>
+                <w:smallCaps w:val="false"/>
+                <w:color w:val="222222"/>
+                <w:spacing w:val="0"/>
+                <w:sz w:val="35"/>
+              </w:rPr>
+              <w:t>et al.</w:t>
+            </w:r>
+            <w:r>
+              <w:rPr>
+                <w:caps w:val="false"/>
+                <w:smallCaps w:val="false"/>
+                <w:color w:val="222222"/>
+                <w:spacing w:val="0"/>
+              </w:rPr>
+              <w:t> </w:t>
+            </w:r>
+            <w:r>
+              <w:rPr>
+                <w:rFonts w:ascii="Lato;helvetica;arial;sans-serif" w:hAnsi="Lato;helvetica;arial;sans-serif"/>
+                <w:b w:val="false"/>
+                <w:i w:val="false"/>
+                <w:caps w:val="false"/>
+                <w:smallCaps w:val="false"/>
+                <w:color w:val="222222"/>
+                <w:spacing w:val="0"/>
+                <w:sz w:val="35"/>
+              </w:rPr>
+              <w:t>2013a). I have also attended several workshops, where I have given oral and poster presentations to audiences from a wide variety of disciplines (e.g. Kelley </w:t>
+            </w:r>
+            <w:r>
+              <w:rPr>
+                <w:rFonts w:ascii="Lato;helvetica;arial;sans-serif" w:hAnsi="Lato;helvetica;arial;sans-serif"/>
+                <w:b w:val="false"/>
+                <w:i/>
+                <w:caps w:val="false"/>
+                <w:smallCaps w:val="false"/>
+                <w:color w:val="222222"/>
+                <w:spacing w:val="0"/>
+                <w:sz w:val="35"/>
+              </w:rPr>
+              <w:t>&amp;</w:t>
+            </w:r>
+            <w:r>
+              <w:rPr>
+                <w:rFonts w:ascii="Lato;helvetica;arial;sans-serif" w:hAnsi="Lato;helvetica;arial;sans-serif"/>
+                <w:b w:val="false"/>
+                <w:i w:val="false"/>
+                <w:caps w:val="false"/>
+                <w:smallCaps w:val="false"/>
+                <w:color w:val="222222"/>
+                <w:spacing w:val="0"/>
+                <w:sz w:val="35"/>
+              </w:rPr>
+              <w:t>Harrison 2009; Kelley </w:t>
+            </w:r>
+            <w:r>
+              <w:rPr>
+                <w:rFonts w:ascii="Lato;helvetica;arial;sans-serif" w:hAnsi="Lato;helvetica;arial;sans-serif"/>
+                <w:b w:val="false"/>
+                <w:i/>
+                <w:caps w:val="false"/>
+                <w:smallCaps w:val="false"/>
+                <w:color w:val="222222"/>
+                <w:spacing w:val="0"/>
+                <w:sz w:val="35"/>
+              </w:rPr>
+              <w:t>et al.</w:t>
+            </w:r>
+            <w:r>
+              <w:rPr>
+                <w:caps w:val="false"/>
+                <w:smallCaps w:val="false"/>
+                <w:color w:val="222222"/>
+                <w:spacing w:val="0"/>
+              </w:rPr>
+              <w:t> </w:t>
+            </w:r>
+            <w:r>
+              <w:rPr>
+                <w:rFonts w:ascii="Lato;helvetica;arial;sans-serif" w:hAnsi="Lato;helvetica;arial;sans-serif"/>
+                <w:b w:val="false"/>
+                <w:i w:val="false"/>
+                <w:caps w:val="false"/>
+                <w:smallCaps w:val="false"/>
+                <w:color w:val="222222"/>
+                <w:spacing w:val="0"/>
+                <w:sz w:val="35"/>
+              </w:rPr>
+              <w:t>2011; Kelley </w:t>
+            </w:r>
+            <w:r>
+              <w:rPr>
+                <w:rFonts w:ascii="Lato;helvetica;arial;sans-serif" w:hAnsi="Lato;helvetica;arial;sans-serif"/>
+                <w:b w:val="false"/>
+                <w:i/>
+                <w:caps w:val="false"/>
+                <w:smallCaps w:val="false"/>
+                <w:color w:val="222222"/>
+                <w:spacing w:val="0"/>
+                <w:sz w:val="35"/>
+              </w:rPr>
+              <w:t>et al.</w:t>
+            </w:r>
+            <w:r>
+              <w:rPr>
+                <w:caps w:val="false"/>
+                <w:smallCaps w:val="false"/>
+                <w:color w:val="222222"/>
+                <w:spacing w:val="0"/>
+              </w:rPr>
+              <w:t> </w:t>
+            </w:r>
+            <w:r>
+              <w:rPr>
+                <w:rFonts w:ascii="Lato;helvetica;arial;sans-serif" w:hAnsi="Lato;helvetica;arial;sans-serif"/>
+                <w:b w:val="false"/>
+                <w:i w:val="false"/>
+                <w:caps w:val="false"/>
+                <w:smallCaps w:val="false"/>
+                <w:color w:val="222222"/>
+                <w:spacing w:val="0"/>
+                <w:sz w:val="35"/>
+              </w:rPr>
+              <w:t>2013c).</w:t>
+            </w:r>
+          </w:p>
+          <w:p>
+            <w:pPr>
+              <w:pStyle w:val="Heading2"/>
+              <w:widowControl/>
+              <w:pBdr/>
+              <w:spacing w:before="0" w:after="0"/>
+              <w:ind w:left="30" w:right="0" w:hanging="0"/>
+              <w:rPr>
+                <w:rFonts w:ascii="Rokkitt;Helvetica;Arial;sans-serif" w:hAnsi="Rokkitt;Helvetica;Arial;sans-serif"/>
+                <w:i w:val="false"/>
+                <w:caps w:val="false"/>
+                <w:smallCaps w:val="false"/>
+                <w:color w:val="222222"/>
+                <w:spacing w:val="0"/>
+                <w:sz w:val="51"/>
+              </w:rPr>
+            </w:pPr>
+            <w:r>
+              <w:rPr>
+                <w:rFonts w:ascii="Rokkitt;Helvetica;Arial;sans-serif" w:hAnsi="Rokkitt;Helvetica;Arial;sans-serif"/>
+                <w:i w:val="false"/>
+                <w:caps w:val="false"/>
+                <w:smallCaps w:val="false"/>
+                <w:color w:val="222222"/>
+                <w:spacing w:val="0"/>
+                <w:sz w:val="51"/>
+              </w:rPr>
+              <w:t>Collaborations</w:t>
+            </w:r>
+          </w:p>
+          <w:p>
+            <w:pPr>
+              <w:pStyle w:val="TextBody"/>
+              <w:widowControl/>
+              <w:spacing w:before="0" w:after="0"/>
+              <w:ind w:left="0" w:right="0" w:hanging="0"/>
+              <w:rPr/>
+            </w:pPr>
+            <w:r>
+              <w:rPr/>
+              <w:br/>
+            </w:r>
+            <w:r>
+              <w:rPr>
+                <w:rFonts w:ascii="Lato;helvetica;arial;sans-serif" w:hAnsi="Lato;helvetica;arial;sans-serif"/>
+                <w:b w:val="false"/>
+                <w:i w:val="false"/>
+                <w:caps w:val="false"/>
+                <w:smallCaps w:val="false"/>
+                <w:color w:val="222222"/>
+                <w:spacing w:val="0"/>
+                <w:sz w:val="35"/>
+              </w:rPr>
+              <w:t>I have been involved in several inter-university and interdisciplinary collaborations during my PhD. I led the design of a vegetation model benchmarking system (Kelley </w:t>
+            </w:r>
+            <w:r>
+              <w:rPr>
+                <w:rFonts w:ascii="Lato;helvetica;arial;sans-serif" w:hAnsi="Lato;helvetica;arial;sans-serif"/>
+                <w:b w:val="false"/>
+                <w:i/>
+                <w:caps w:val="false"/>
+                <w:smallCaps w:val="false"/>
+                <w:color w:val="222222"/>
+                <w:spacing w:val="0"/>
+                <w:sz w:val="35"/>
+              </w:rPr>
+              <w:t>et al.</w:t>
+            </w:r>
+            <w:r>
+              <w:rPr>
+                <w:caps w:val="false"/>
+                <w:smallCaps w:val="false"/>
+                <w:color w:val="222222"/>
+                <w:spacing w:val="0"/>
+              </w:rPr>
+              <w:t> </w:t>
+            </w:r>
+            <w:r>
+              <w:rPr>
+                <w:rFonts w:ascii="Lato;helvetica;arial;sans-serif" w:hAnsi="Lato;helvetica;arial;sans-serif"/>
+                <w:b w:val="false"/>
+                <w:i w:val="false"/>
+                <w:caps w:val="false"/>
+                <w:smallCaps w:val="false"/>
+                <w:color w:val="222222"/>
+                <w:spacing w:val="0"/>
+                <w:sz w:val="35"/>
+              </w:rPr>
+              <w:t>2013b) which involved liaising with remote sensing experts, statisticians, botanists and other modellers from three different institutions. This system has been widely adopted throughout the vegetation modelling community and is used by several other modelling groups. In addition, I have worked on three vegetation disturbance-trait databases, two of which I was a lead collaborator on (Kelley </w:t>
+            </w:r>
+            <w:r>
+              <w:rPr>
+                <w:rFonts w:ascii="Lato;helvetica;arial;sans-serif" w:hAnsi="Lato;helvetica;arial;sans-serif"/>
+                <w:b w:val="false"/>
+                <w:i/>
+                <w:caps w:val="false"/>
+                <w:smallCaps w:val="false"/>
+                <w:color w:val="222222"/>
+                <w:spacing w:val="0"/>
+                <w:sz w:val="35"/>
+              </w:rPr>
+              <w:t>et al.</w:t>
+            </w:r>
+            <w:r>
+              <w:rPr>
+                <w:caps w:val="false"/>
+                <w:smallCaps w:val="false"/>
+                <w:color w:val="222222"/>
+                <w:spacing w:val="0"/>
+              </w:rPr>
+              <w:t> </w:t>
+            </w:r>
+            <w:r>
+              <w:rPr>
+                <w:rFonts w:ascii="Lato;helvetica;arial;sans-serif" w:hAnsi="Lato;helvetica;arial;sans-serif"/>
+                <w:b w:val="false"/>
+                <w:i w:val="false"/>
+                <w:caps w:val="false"/>
+                <w:smallCaps w:val="false"/>
+                <w:color w:val="222222"/>
+                <w:spacing w:val="0"/>
+                <w:sz w:val="35"/>
+              </w:rPr>
+              <w:t>2014; Kelley 2014; Harrison </w:t>
+            </w:r>
+            <w:r>
+              <w:rPr>
+                <w:rFonts w:ascii="Lato;helvetica;arial;sans-serif" w:hAnsi="Lato;helvetica;arial;sans-serif"/>
+                <w:b w:val="false"/>
+                <w:i/>
+                <w:caps w:val="false"/>
+                <w:smallCaps w:val="false"/>
+                <w:color w:val="222222"/>
+                <w:spacing w:val="0"/>
+                <w:sz w:val="35"/>
+              </w:rPr>
+              <w:t>et al.</w:t>
+            </w:r>
+            <w:r>
+              <w:rPr>
+                <w:caps w:val="false"/>
+                <w:smallCaps w:val="false"/>
+                <w:color w:val="222222"/>
+                <w:spacing w:val="0"/>
+              </w:rPr>
+              <w:t> </w:t>
+            </w:r>
+            <w:r>
+              <w:rPr>
+                <w:rFonts w:ascii="Lato;helvetica;arial;sans-serif" w:hAnsi="Lato;helvetica;arial;sans-serif"/>
+                <w:b w:val="false"/>
+                <w:i w:val="false"/>
+                <w:caps w:val="false"/>
+                <w:smallCaps w:val="false"/>
+                <w:color w:val="222222"/>
+                <w:spacing w:val="0"/>
+                <w:sz w:val="35"/>
+              </w:rPr>
+              <w:t>2014; Harrison </w:t>
+            </w:r>
+            <w:r>
+              <w:rPr>
+                <w:rFonts w:ascii="Lato;helvetica;arial;sans-serif" w:hAnsi="Lato;helvetica;arial;sans-serif"/>
+                <w:b w:val="false"/>
+                <w:i/>
+                <w:caps w:val="false"/>
+                <w:smallCaps w:val="false"/>
+                <w:color w:val="222222"/>
+                <w:spacing w:val="0"/>
+                <w:sz w:val="35"/>
+              </w:rPr>
+              <w:t>et al.</w:t>
+            </w:r>
+            <w:r>
+              <w:rPr>
+                <w:caps w:val="false"/>
+                <w:smallCaps w:val="false"/>
+                <w:color w:val="222222"/>
+                <w:spacing w:val="0"/>
+              </w:rPr>
+              <w:t> </w:t>
+            </w:r>
+            <w:r>
+              <w:rPr>
+                <w:rFonts w:ascii="Lato;helvetica;arial;sans-serif" w:hAnsi="Lato;helvetica;arial;sans-serif"/>
+                <w:b w:val="false"/>
+                <w:i w:val="false"/>
+                <w:caps w:val="false"/>
+                <w:smallCaps w:val="false"/>
+                <w:color w:val="222222"/>
+                <w:spacing w:val="0"/>
+                <w:sz w:val="35"/>
+              </w:rPr>
+              <w:t>in prep.).</w:t>
+            </w:r>
+            <w:r>
+              <w:rPr/>
+              <w:br/>
+              <w:br/>
+            </w:r>
+            <w:r>
+              <w:rPr>
+                <w:rFonts w:ascii="Lato;helvetica;arial;sans-serif" w:hAnsi="Lato;helvetica;arial;sans-serif"/>
+                <w:b w:val="false"/>
+                <w:i w:val="false"/>
+                <w:caps w:val="false"/>
+                <w:smallCaps w:val="false"/>
+                <w:color w:val="222222"/>
+                <w:spacing w:val="0"/>
+                <w:sz w:val="35"/>
+              </w:rPr>
+              <w:t>Outside of my academic work, I was involved in an international consultancy programme, performing climate change risk analysis for the Royal Society for the Conservation of Nature (RSCN) in Jordan. Modelling work I conducted for this project focussed on the impacts of predicted short and long-term changes in precipitation and rising temperature on ecosystem resilience and river flow, which was used by RSCN to determine areas of key ecological importance and relative stability suitable for nature reserves .</w:t>
+            </w:r>
+            <w:r>
+              <w:rPr/>
+              <w:br/>
+              <w:br/>
+            </w:r>
+            <w:r>
+              <w:rPr>
+                <w:rFonts w:ascii="Lato;helvetica;arial;sans-serif" w:hAnsi="Lato;helvetica;arial;sans-serif"/>
+                <w:b w:val="false"/>
+                <w:i w:val="false"/>
+                <w:caps w:val="false"/>
+                <w:smallCaps w:val="false"/>
+                <w:color w:val="222222"/>
+                <w:spacing w:val="0"/>
+                <w:sz w:val="35"/>
+              </w:rPr>
+              <w:t>All of these collaborations involved visits to different institutions and workshops, some of which were international. I would be happy to continue this in my new role.</w:t>
+            </w:r>
+          </w:p>
+          <w:p>
+            <w:pPr>
+              <w:pStyle w:val="TextBody"/>
+              <w:widowControl/>
+              <w:spacing w:before="0" w:after="0"/>
+              <w:ind w:left="0" w:right="0" w:hanging="0"/>
+              <w:rPr>
+                <w:rFonts w:ascii="Lato;helvetica;arial;sans-serif" w:hAnsi="Lato;helvetica;arial;sans-serif"/>
+                <w:b w:val="false"/>
+                <w:i w:val="false"/>
+                <w:caps w:val="false"/>
+                <w:smallCaps w:val="false"/>
+                <w:color w:val="222222"/>
+                <w:spacing w:val="0"/>
+                <w:sz w:val="35"/>
+              </w:rPr>
+            </w:pPr>
+            <w:r>
+              <w:rPr/>
+            </w:r>
+          </w:p>
+          <w:p>
+            <w:pPr>
+              <w:pStyle w:val="Heading2"/>
+              <w:widowControl/>
+              <w:spacing w:before="0" w:after="0"/>
+              <w:ind w:left="0" w:right="0" w:hanging="0"/>
+              <w:rPr>
+                <w:rFonts w:ascii="Rokkitt;Helvetica;Arial;sans-serif" w:hAnsi="Rokkitt;Helvetica;Arial;sans-serif"/>
+                <w:i w:val="false"/>
+                <w:caps w:val="false"/>
+                <w:smallCaps w:val="false"/>
+                <w:color w:val="222222"/>
+                <w:spacing w:val="0"/>
+                <w:sz w:val="51"/>
+              </w:rPr>
+            </w:pPr>
+            <w:r>
+              <w:rPr>
+                <w:rFonts w:ascii="Lato;helvetica;arial;sans-serif" w:hAnsi="Lato;helvetica;arial;sans-serif"/>
+                <w:b w:val="false"/>
+                <w:i w:val="false"/>
+                <w:caps w:val="false"/>
+                <w:smallCaps w:val="false"/>
+                <w:color w:val="222222"/>
+                <w:spacing w:val="0"/>
+                <w:sz w:val="35"/>
+              </w:rPr>
+              <w:t>Research group involvement and teamwork</w:t>
+            </w:r>
+          </w:p>
+          <w:p>
+            <w:pPr>
+              <w:pStyle w:val="TextBody"/>
+              <w:widowControl/>
+              <w:spacing w:before="0" w:after="140"/>
+              <w:ind w:left="0" w:right="0" w:hanging="0"/>
+              <w:rPr/>
+            </w:pPr>
+            <w:r>
+              <w:rPr/>
+              <w:br/>
+            </w:r>
+            <w:r>
+              <w:rPr>
+                <w:rFonts w:ascii="Lato;helvetica;arial;sans-serif" w:hAnsi="Lato;helvetica;arial;sans-serif"/>
+                <w:b w:val="false"/>
+                <w:i w:val="false"/>
+                <w:caps w:val="false"/>
+                <w:smallCaps w:val="false"/>
+                <w:color w:val="222222"/>
+                <w:spacing w:val="0"/>
+                <w:sz w:val="35"/>
+              </w:rPr>
+              <w:t>During my PhD, I acted as chair for my research groups' paper and research discussion meetings. I was also an informal mentor for several students in the group who were new to statistical programming, including a student who started their PhD as the result of a knowledge exchange initiative from the conclusion of the consultancy work conducted with the RSCN in Jordon, outlined above. This student has recently completed and passed their PhD. I also volunteered with the department's secondary school outreach programme, performing research demonstrations on school open days.</w:t>
+            </w:r>
+            <w:r>
+              <w:rPr/>
+              <w:br/>
+              <w:br/>
+            </w:r>
+            <w:r>
+              <w:rPr>
+                <w:rFonts w:ascii="Lato;helvetica;arial;sans-serif" w:hAnsi="Lato;helvetica;arial;sans-serif"/>
+                <w:b w:val="false"/>
+                <w:i w:val="false"/>
+                <w:caps w:val="false"/>
+                <w:smallCaps w:val="false"/>
+                <w:color w:val="222222"/>
+                <w:spacing w:val="0"/>
+                <w:sz w:val="35"/>
+              </w:rPr>
+              <w:t>Whilst working as a research assistant at Bristol, I was involved in the teaching of the MSc Earth Systems Science masters programme, giving seminars and running modelling workshops on programming for beginners.</w:t>
+            </w:r>
+            <w:r>
+              <w:rPr/>
+              <w:br/>
+              <w:br/>
+            </w:r>
+            <w:r>
+              <w:rPr>
+                <w:rFonts w:ascii="Lato;helvetica;arial;sans-serif" w:hAnsi="Lato;helvetica;arial;sans-serif"/>
+                <w:b w:val="false"/>
+                <w:i w:val="false"/>
+                <w:caps w:val="false"/>
+                <w:smallCaps w:val="false"/>
+                <w:color w:val="222222"/>
+                <w:spacing w:val="0"/>
+                <w:sz w:val="35"/>
+              </w:rPr>
+              <w:t>What these examples show is that I am a team-orientated person, who enjoys using my skills and knowledge for the benefit of the research group as a whole, which would make me a great addition to your team!</w:t>
+            </w:r>
+            <w:r>
+              <w:rPr/>
+              <w:br/>
             </w:r>
           </w:p>
         </w:tc>
       </w:tr>
     </w:tbl>
-    <w:r>
-      <w:br w:type="page"/>
-    </w:r>
-    <w:p>
-      <w:pPr>
-        <w:pStyle w:val="Normal"/>
-        <w:rPr/>
-      </w:pPr>
-      <w:r>
-        <w:rPr/>
-      </w:r>
-    </w:p>
-    <w:p>
-      <w:pPr>
-        <w:pStyle w:val="Normal"/>
-        <w:spacing w:lineRule="auto" w:line="240" w:before="0" w:after="0"/>
-        <w:rPr/>
-      </w:pPr>
-      <w:r>
-        <w:rPr/>
-      </w:r>
-    </w:p>
     <w:tbl>
       <w:tblPr>
         <w:tblW w:w="10692" w:type="dxa"/>
@@ -6258,6 +7923,7 @@
           <w:p>
             <w:pPr>
               <w:pStyle w:val="Normal"/>
+              <w:pageBreakBefore/>
               <w:spacing w:lineRule="auto" w:line="240" w:before="0" w:after="0"/>
               <w:rPr>
                 <w:rFonts w:ascii="Arial" w:hAnsi="Arial" w:eastAsia="Times New Roman" w:cs="Arial"/>
@@ -6441,10 +8107,10 @@
       </w:r>
     </w:p>
     <w:sectPr>
-      <w:headerReference w:type="default" r:id="rId2"/>
-      <w:headerReference w:type="first" r:id="rId3"/>
-      <w:footerReference w:type="default" r:id="rId4"/>
-      <w:footerReference w:type="first" r:id="rId5"/>
+      <w:headerReference w:type="default" r:id="rId8"/>
+      <w:headerReference w:type="first" r:id="rId9"/>
+      <w:footerReference w:type="default" r:id="rId10"/>
+      <w:footerReference w:type="first" r:id="rId11"/>
       <w:type w:val="nextPage"/>
       <w:pgSz w:w="11906" w:h="16838"/>
       <w:pgMar w:left="720" w:right="720" w:header="709" w:top="765" w:footer="709" w:bottom="765" w:gutter="0"/>
@@ -6686,6 +8352,484 @@
 </w:hdr>
 </file>
 
+<file path=word/numbering.xml><?xml version="1.0" encoding="utf-8"?>
+<w:numbering xmlns:w="http://schemas.openxmlformats.org/wordprocessingml/2006/main" xmlns:o="urn:schemas-microsoft-com:office:office" xmlns:r="http://schemas.openxmlformats.org/officeDocument/2006/relationships" xmlns:v="urn:schemas-microsoft-com:vml">
+  <w:abstractNum w:abstractNumId="1">
+    <w:lvl w:ilvl="0">
+      <w:start w:val="1"/>
+      <w:numFmt w:val="bullet"/>
+      <w:lvlText w:val=""/>
+      <w:lvlJc w:val="left"/>
+      <w:pPr>
+        <w:tabs>
+          <w:tab w:val="num" w:pos="720"/>
+        </w:tabs>
+        <w:ind w:left="720" w:hanging="283"/>
+      </w:pPr>
+      <w:rPr>
+        <w:rFonts w:ascii="Symbol" w:hAnsi="Symbol" w:cs="Symbol" w:hint="default"/>
+        <w:rFonts w:cs="OpenSymbol"/>
+      </w:rPr>
+    </w:lvl>
+    <w:lvl w:ilvl="1">
+      <w:start w:val="1"/>
+      <w:numFmt w:val="decimal"/>
+      <w:lvlText w:val="%2."/>
+      <w:lvlJc w:val="left"/>
+      <w:pPr>
+        <w:tabs>
+          <w:tab w:val="num" w:pos="1080"/>
+        </w:tabs>
+        <w:ind w:left="1080" w:hanging="360"/>
+      </w:pPr>
+    </w:lvl>
+    <w:lvl w:ilvl="2">
+      <w:start w:val="1"/>
+      <w:numFmt w:val="decimal"/>
+      <w:lvlText w:val="%3."/>
+      <w:lvlJc w:val="left"/>
+      <w:pPr>
+        <w:tabs>
+          <w:tab w:val="num" w:pos="1440"/>
+        </w:tabs>
+        <w:ind w:left="1440" w:hanging="360"/>
+      </w:pPr>
+    </w:lvl>
+    <w:lvl w:ilvl="3">
+      <w:start w:val="1"/>
+      <w:numFmt w:val="decimal"/>
+      <w:lvlText w:val="%4."/>
+      <w:lvlJc w:val="left"/>
+      <w:pPr>
+        <w:tabs>
+          <w:tab w:val="num" w:pos="1800"/>
+        </w:tabs>
+        <w:ind w:left="1800" w:hanging="360"/>
+      </w:pPr>
+    </w:lvl>
+    <w:lvl w:ilvl="4">
+      <w:start w:val="1"/>
+      <w:numFmt w:val="decimal"/>
+      <w:lvlText w:val="%5."/>
+      <w:lvlJc w:val="left"/>
+      <w:pPr>
+        <w:tabs>
+          <w:tab w:val="num" w:pos="2160"/>
+        </w:tabs>
+        <w:ind w:left="2160" w:hanging="360"/>
+      </w:pPr>
+    </w:lvl>
+    <w:lvl w:ilvl="5">
+      <w:start w:val="1"/>
+      <w:numFmt w:val="decimal"/>
+      <w:lvlText w:val="%6."/>
+      <w:lvlJc w:val="left"/>
+      <w:pPr>
+        <w:tabs>
+          <w:tab w:val="num" w:pos="2520"/>
+        </w:tabs>
+        <w:ind w:left="2520" w:hanging="360"/>
+      </w:pPr>
+    </w:lvl>
+    <w:lvl w:ilvl="6">
+      <w:start w:val="1"/>
+      <w:numFmt w:val="decimal"/>
+      <w:lvlText w:val="%7."/>
+      <w:lvlJc w:val="left"/>
+      <w:pPr>
+        <w:tabs>
+          <w:tab w:val="num" w:pos="2880"/>
+        </w:tabs>
+        <w:ind w:left="2880" w:hanging="360"/>
+      </w:pPr>
+    </w:lvl>
+    <w:lvl w:ilvl="7">
+      <w:start w:val="1"/>
+      <w:numFmt w:val="decimal"/>
+      <w:lvlText w:val="%8."/>
+      <w:lvlJc w:val="left"/>
+      <w:pPr>
+        <w:tabs>
+          <w:tab w:val="num" w:pos="3240"/>
+        </w:tabs>
+        <w:ind w:left="3240" w:hanging="360"/>
+      </w:pPr>
+    </w:lvl>
+    <w:lvl w:ilvl="8">
+      <w:start w:val="1"/>
+      <w:numFmt w:val="decimal"/>
+      <w:lvlText w:val="%9."/>
+      <w:lvlJc w:val="left"/>
+      <w:pPr>
+        <w:tabs>
+          <w:tab w:val="num" w:pos="3600"/>
+        </w:tabs>
+        <w:ind w:left="3600" w:hanging="360"/>
+      </w:pPr>
+    </w:lvl>
+  </w:abstractNum>
+  <w:abstractNum w:abstractNumId="2">
+    <w:lvl w:ilvl="0">
+      <w:start w:val="1"/>
+      <w:numFmt w:val="bullet"/>
+      <w:lvlText w:val=""/>
+      <w:lvlJc w:val="left"/>
+      <w:pPr>
+        <w:tabs>
+          <w:tab w:val="num" w:pos="720"/>
+        </w:tabs>
+        <w:ind w:left="720" w:hanging="283"/>
+      </w:pPr>
+      <w:rPr>
+        <w:rFonts w:ascii="Symbol" w:hAnsi="Symbol" w:cs="Symbol" w:hint="default"/>
+        <w:rFonts w:cs="OpenSymbol"/>
+      </w:rPr>
+    </w:lvl>
+    <w:lvl w:ilvl="1">
+      <w:start w:val="1"/>
+      <w:numFmt w:val="decimal"/>
+      <w:lvlText w:val="%2."/>
+      <w:lvlJc w:val="left"/>
+      <w:pPr>
+        <w:tabs>
+          <w:tab w:val="num" w:pos="1080"/>
+        </w:tabs>
+        <w:ind w:left="1080" w:hanging="360"/>
+      </w:pPr>
+    </w:lvl>
+    <w:lvl w:ilvl="2">
+      <w:start w:val="1"/>
+      <w:numFmt w:val="decimal"/>
+      <w:lvlText w:val="%3."/>
+      <w:lvlJc w:val="left"/>
+      <w:pPr>
+        <w:tabs>
+          <w:tab w:val="num" w:pos="1440"/>
+        </w:tabs>
+        <w:ind w:left="1440" w:hanging="360"/>
+      </w:pPr>
+    </w:lvl>
+    <w:lvl w:ilvl="3">
+      <w:start w:val="1"/>
+      <w:numFmt w:val="decimal"/>
+      <w:lvlText w:val="%4."/>
+      <w:lvlJc w:val="left"/>
+      <w:pPr>
+        <w:tabs>
+          <w:tab w:val="num" w:pos="1800"/>
+        </w:tabs>
+        <w:ind w:left="1800" w:hanging="360"/>
+      </w:pPr>
+    </w:lvl>
+    <w:lvl w:ilvl="4">
+      <w:start w:val="1"/>
+      <w:numFmt w:val="decimal"/>
+      <w:lvlText w:val="%5."/>
+      <w:lvlJc w:val="left"/>
+      <w:pPr>
+        <w:tabs>
+          <w:tab w:val="num" w:pos="2160"/>
+        </w:tabs>
+        <w:ind w:left="2160" w:hanging="360"/>
+      </w:pPr>
+    </w:lvl>
+    <w:lvl w:ilvl="5">
+      <w:start w:val="1"/>
+      <w:numFmt w:val="decimal"/>
+      <w:lvlText w:val="%6."/>
+      <w:lvlJc w:val="left"/>
+      <w:pPr>
+        <w:tabs>
+          <w:tab w:val="num" w:pos="2520"/>
+        </w:tabs>
+        <w:ind w:left="2520" w:hanging="360"/>
+      </w:pPr>
+    </w:lvl>
+    <w:lvl w:ilvl="6">
+      <w:start w:val="1"/>
+      <w:numFmt w:val="decimal"/>
+      <w:lvlText w:val="%7."/>
+      <w:lvlJc w:val="left"/>
+      <w:pPr>
+        <w:tabs>
+          <w:tab w:val="num" w:pos="2880"/>
+        </w:tabs>
+        <w:ind w:left="2880" w:hanging="360"/>
+      </w:pPr>
+    </w:lvl>
+    <w:lvl w:ilvl="7">
+      <w:start w:val="1"/>
+      <w:numFmt w:val="decimal"/>
+      <w:lvlText w:val="%8."/>
+      <w:lvlJc w:val="left"/>
+      <w:pPr>
+        <w:tabs>
+          <w:tab w:val="num" w:pos="3240"/>
+        </w:tabs>
+        <w:ind w:left="3240" w:hanging="360"/>
+      </w:pPr>
+    </w:lvl>
+    <w:lvl w:ilvl="8">
+      <w:start w:val="1"/>
+      <w:numFmt w:val="decimal"/>
+      <w:lvlText w:val="%9."/>
+      <w:lvlJc w:val="left"/>
+      <w:pPr>
+        <w:tabs>
+          <w:tab w:val="num" w:pos="3600"/>
+        </w:tabs>
+        <w:ind w:left="3600" w:hanging="360"/>
+      </w:pPr>
+    </w:lvl>
+  </w:abstractNum>
+  <w:abstractNum w:abstractNumId="3">
+    <w:lvl w:ilvl="0">
+      <w:start w:val="1"/>
+      <w:numFmt w:val="bullet"/>
+      <w:lvlText w:val=""/>
+      <w:lvlJc w:val="left"/>
+      <w:pPr>
+        <w:tabs>
+          <w:tab w:val="num" w:pos="720"/>
+        </w:tabs>
+        <w:ind w:left="720" w:hanging="283"/>
+      </w:pPr>
+      <w:rPr>
+        <w:rFonts w:ascii="Symbol" w:hAnsi="Symbol" w:cs="Symbol" w:hint="default"/>
+        <w:rFonts w:cs="OpenSymbol"/>
+      </w:rPr>
+    </w:lvl>
+    <w:lvl w:ilvl="1">
+      <w:start w:val="1"/>
+      <w:numFmt w:val="decimal"/>
+      <w:lvlText w:val="%2."/>
+      <w:lvlJc w:val="left"/>
+      <w:pPr>
+        <w:tabs>
+          <w:tab w:val="num" w:pos="1080"/>
+        </w:tabs>
+        <w:ind w:left="1080" w:hanging="360"/>
+      </w:pPr>
+    </w:lvl>
+    <w:lvl w:ilvl="2">
+      <w:start w:val="1"/>
+      <w:numFmt w:val="decimal"/>
+      <w:lvlText w:val="%3."/>
+      <w:lvlJc w:val="left"/>
+      <w:pPr>
+        <w:tabs>
+          <w:tab w:val="num" w:pos="1440"/>
+        </w:tabs>
+        <w:ind w:left="1440" w:hanging="360"/>
+      </w:pPr>
+    </w:lvl>
+    <w:lvl w:ilvl="3">
+      <w:start w:val="1"/>
+      <w:numFmt w:val="decimal"/>
+      <w:lvlText w:val="%4."/>
+      <w:lvlJc w:val="left"/>
+      <w:pPr>
+        <w:tabs>
+          <w:tab w:val="num" w:pos="1800"/>
+        </w:tabs>
+        <w:ind w:left="1800" w:hanging="360"/>
+      </w:pPr>
+    </w:lvl>
+    <w:lvl w:ilvl="4">
+      <w:start w:val="1"/>
+      <w:numFmt w:val="decimal"/>
+      <w:lvlText w:val="%5."/>
+      <w:lvlJc w:val="left"/>
+      <w:pPr>
+        <w:tabs>
+          <w:tab w:val="num" w:pos="2160"/>
+        </w:tabs>
+        <w:ind w:left="2160" w:hanging="360"/>
+      </w:pPr>
+    </w:lvl>
+    <w:lvl w:ilvl="5">
+      <w:start w:val="1"/>
+      <w:numFmt w:val="decimal"/>
+      <w:lvlText w:val="%6."/>
+      <w:lvlJc w:val="left"/>
+      <w:pPr>
+        <w:tabs>
+          <w:tab w:val="num" w:pos="2520"/>
+        </w:tabs>
+        <w:ind w:left="2520" w:hanging="360"/>
+      </w:pPr>
+    </w:lvl>
+    <w:lvl w:ilvl="6">
+      <w:start w:val="1"/>
+      <w:numFmt w:val="decimal"/>
+      <w:lvlText w:val="%7."/>
+      <w:lvlJc w:val="left"/>
+      <w:pPr>
+        <w:tabs>
+          <w:tab w:val="num" w:pos="2880"/>
+        </w:tabs>
+        <w:ind w:left="2880" w:hanging="360"/>
+      </w:pPr>
+    </w:lvl>
+    <w:lvl w:ilvl="7">
+      <w:start w:val="1"/>
+      <w:numFmt w:val="decimal"/>
+      <w:lvlText w:val="%8."/>
+      <w:lvlJc w:val="left"/>
+      <w:pPr>
+        <w:tabs>
+          <w:tab w:val="num" w:pos="3240"/>
+        </w:tabs>
+        <w:ind w:left="3240" w:hanging="360"/>
+      </w:pPr>
+    </w:lvl>
+    <w:lvl w:ilvl="8">
+      <w:start w:val="1"/>
+      <w:numFmt w:val="decimal"/>
+      <w:lvlText w:val="%9."/>
+      <w:lvlJc w:val="left"/>
+      <w:pPr>
+        <w:tabs>
+          <w:tab w:val="num" w:pos="3600"/>
+        </w:tabs>
+        <w:ind w:left="3600" w:hanging="360"/>
+      </w:pPr>
+    </w:lvl>
+  </w:abstractNum>
+  <w:abstractNum w:abstractNumId="4">
+    <w:lvl w:ilvl="0">
+      <w:start w:val="1"/>
+      <w:numFmt w:val="none"/>
+      <w:suff w:val="nothing"/>
+      <w:lvlText w:val=""/>
+      <w:lvlJc w:val="left"/>
+      <w:pPr>
+        <w:tabs>
+          <w:tab w:val="num" w:pos="432"/>
+        </w:tabs>
+        <w:ind w:left="432" w:hanging="432"/>
+      </w:pPr>
+    </w:lvl>
+    <w:lvl w:ilvl="1">
+      <w:start w:val="1"/>
+      <w:numFmt w:val="none"/>
+      <w:suff w:val="nothing"/>
+      <w:lvlText w:val=""/>
+      <w:lvlJc w:val="left"/>
+      <w:pPr>
+        <w:tabs>
+          <w:tab w:val="num" w:pos="576"/>
+        </w:tabs>
+        <w:ind w:left="576" w:hanging="576"/>
+      </w:pPr>
+    </w:lvl>
+    <w:lvl w:ilvl="2">
+      <w:start w:val="1"/>
+      <w:numFmt w:val="none"/>
+      <w:suff w:val="nothing"/>
+      <w:lvlText w:val=""/>
+      <w:lvlJc w:val="left"/>
+      <w:pPr>
+        <w:tabs>
+          <w:tab w:val="num" w:pos="720"/>
+        </w:tabs>
+        <w:ind w:left="720" w:hanging="720"/>
+      </w:pPr>
+    </w:lvl>
+    <w:lvl w:ilvl="3">
+      <w:start w:val="1"/>
+      <w:numFmt w:val="none"/>
+      <w:suff w:val="nothing"/>
+      <w:lvlText w:val=""/>
+      <w:lvlJc w:val="left"/>
+      <w:pPr>
+        <w:tabs>
+          <w:tab w:val="num" w:pos="864"/>
+        </w:tabs>
+        <w:ind w:left="864" w:hanging="864"/>
+      </w:pPr>
+    </w:lvl>
+    <w:lvl w:ilvl="4">
+      <w:start w:val="1"/>
+      <w:numFmt w:val="none"/>
+      <w:suff w:val="nothing"/>
+      <w:lvlText w:val=""/>
+      <w:lvlJc w:val="left"/>
+      <w:pPr>
+        <w:tabs>
+          <w:tab w:val="num" w:pos="1008"/>
+        </w:tabs>
+        <w:ind w:left="1008" w:hanging="1008"/>
+      </w:pPr>
+    </w:lvl>
+    <w:lvl w:ilvl="5">
+      <w:start w:val="1"/>
+      <w:numFmt w:val="none"/>
+      <w:suff w:val="nothing"/>
+      <w:lvlText w:val=""/>
+      <w:lvlJc w:val="left"/>
+      <w:pPr>
+        <w:tabs>
+          <w:tab w:val="num" w:pos="1152"/>
+        </w:tabs>
+        <w:ind w:left="1152" w:hanging="1152"/>
+      </w:pPr>
+    </w:lvl>
+    <w:lvl w:ilvl="6">
+      <w:start w:val="1"/>
+      <w:numFmt w:val="none"/>
+      <w:suff w:val="nothing"/>
+      <w:lvlText w:val=""/>
+      <w:lvlJc w:val="left"/>
+      <w:pPr>
+        <w:tabs>
+          <w:tab w:val="num" w:pos="1296"/>
+        </w:tabs>
+        <w:ind w:left="1296" w:hanging="1296"/>
+      </w:pPr>
+    </w:lvl>
+    <w:lvl w:ilvl="7">
+      <w:start w:val="1"/>
+      <w:numFmt w:val="none"/>
+      <w:suff w:val="nothing"/>
+      <w:lvlText w:val=""/>
+      <w:lvlJc w:val="left"/>
+      <w:pPr>
+        <w:tabs>
+          <w:tab w:val="num" w:pos="1440"/>
+        </w:tabs>
+        <w:ind w:left="1440" w:hanging="1440"/>
+      </w:pPr>
+    </w:lvl>
+    <w:lvl w:ilvl="8">
+      <w:start w:val="1"/>
+      <w:numFmt w:val="none"/>
+      <w:suff w:val="nothing"/>
+      <w:lvlText w:val=""/>
+      <w:lvlJc w:val="left"/>
+      <w:pPr>
+        <w:tabs>
+          <w:tab w:val="num" w:pos="1584"/>
+        </w:tabs>
+        <w:ind w:left="1584" w:hanging="1584"/>
+      </w:pPr>
+    </w:lvl>
+  </w:abstractNum>
+  <w:num w:numId="1">
+    <w:abstractNumId w:val="1"/>
+  </w:num>
+  <w:num w:numId="2">
+    <w:abstractNumId w:val="2"/>
+  </w:num>
+  <w:num w:numId="3">
+    <w:abstractNumId w:val="3"/>
+  </w:num>
+  <w:num w:numId="4">
+    <w:abstractNumId w:val="4"/>
+  </w:num>
+</w:numbering>
+</file>
+
 <file path=word/styles.xml><?xml version="1.0" encoding="utf-8"?>
 <w:styles xmlns:w="http://schemas.openxmlformats.org/wordprocessingml/2006/main" xmlns:w14="http://schemas.microsoft.com/office/word/2010/wordml" xmlns:mc="http://schemas.openxmlformats.org/markup-compatibility/2006" mc:Ignorable="w14">
   <w:docDefaults>
@@ -6736,6 +8880,24 @@
       <w:szCs w:val="36"/>
     </w:rPr>
   </w:style>
+  <w:style w:type="paragraph" w:styleId="Heading3">
+    <w:name w:val="Heading 3"/>
+    <w:basedOn w:val="Heading"/>
+    <w:next w:val="TextBody"/>
+    <w:qFormat/>
+    <w:pPr>
+      <w:spacing w:before="140" w:after="120"/>
+      <w:outlineLvl w:val="2"/>
+      <w:outlineLvl w:val="2"/>
+    </w:pPr>
+    <w:rPr>
+      <w:rFonts w:ascii="Liberation Serif" w:hAnsi="Liberation Serif" w:eastAsia="Droid Sans Fallback" w:cs="FreeSans"/>
+      <w:b/>
+      <w:bCs/>
+      <w:sz w:val="28"/>
+      <w:szCs w:val="28"/>
+    </w:rPr>
+  </w:style>
   <w:style w:type="character" w:styleId="DefaultParagraphFont">
     <w:name w:val="Default Paragraph Font"/>
     <w:qFormat/>
@@ -6759,6 +8921,13 @@
       <w:color w:val="000080"/>
       <w:u w:val="single"/>
       <w:lang w:val="zxx" w:eastAsia="zxx" w:bidi="zxx"/>
+    </w:rPr>
+  </w:style>
+  <w:style w:type="character" w:styleId="Bullets">
+    <w:name w:val="Bullets"/>
+    <w:qFormat/>
+    <w:rPr>
+      <w:rFonts w:ascii="OpenSymbol" w:hAnsi="OpenSymbol" w:eastAsia="OpenSymbol" w:cs="OpenSymbol"/>
     </w:rPr>
   </w:style>
   <w:style w:type="paragraph" w:styleId="Heading">

</xml_diff>